<commit_message>
Avanzado el formato de la memoria
</commit_message>
<xml_diff>
--- a/documentos/Diagrama de Gantt.docx
+++ b/documentos/Diagrama de Gantt.docx
@@ -5,13 +5,13 @@
     <w:tbl>
       <w:tblPr>
         <w:tblStyle w:val="Tablaconcuadrcula"/>
-        <w:tblW w:w="0" w:type="auto"/>
+        <w:tblW w:w="8642" w:type="dxa"/>
         <w:tblLayout w:type="fixed"/>
         <w:tblLook w:val="04A0" w:firstRow="1" w:lastRow="0" w:firstColumn="1" w:lastColumn="0" w:noHBand="0" w:noVBand="1"/>
       </w:tblPr>
       <w:tblGrid>
-        <w:gridCol w:w="1682"/>
-        <w:gridCol w:w="440"/>
+        <w:gridCol w:w="1555"/>
+        <w:gridCol w:w="567"/>
         <w:gridCol w:w="1304"/>
         <w:gridCol w:w="1304"/>
         <w:gridCol w:w="1304"/>
@@ -24,18 +24,20 @@
         </w:trPr>
         <w:tc>
           <w:tcPr>
-            <w:tcW w:w="1682" w:type="dxa"/>
-          </w:tcPr>
-          <w:p>
-            <w:pPr>
-              <w:jc w:val="center"/>
-              <w:rPr>
-                <w:sz w:val="16"/>
-                <w:szCs w:val="16"/>
-              </w:rPr>
-            </w:pPr>
-            <w:r>
-              <w:rPr>
+            <w:tcW w:w="1555" w:type="dxa"/>
+          </w:tcPr>
+          <w:p>
+            <w:pPr>
+              <w:jc w:val="center"/>
+              <w:rPr>
+                <w:b/>
+                <w:sz w:val="16"/>
+                <w:szCs w:val="16"/>
+              </w:rPr>
+            </w:pPr>
+            <w:r>
+              <w:rPr>
+                <w:b/>
                 <w:sz w:val="16"/>
                 <w:szCs w:val="16"/>
               </w:rPr>
@@ -45,7 +47,7 @@
         </w:tc>
         <w:tc>
           <w:tcPr>
-            <w:tcW w:w="440" w:type="dxa"/>
+            <w:tcW w:w="567" w:type="dxa"/>
           </w:tcPr>
           <w:p>
             <w:pPr>
@@ -174,19 +176,21 @@
         </w:trPr>
         <w:tc>
           <w:tcPr>
-            <w:tcW w:w="1682" w:type="dxa"/>
+            <w:tcW w:w="1555" w:type="dxa"/>
             <w:vMerge w:val="restart"/>
           </w:tcPr>
           <w:p>
             <w:pPr>
               <w:jc w:val="center"/>
               <w:rPr>
-                <w:sz w:val="16"/>
-                <w:szCs w:val="16"/>
-              </w:rPr>
-            </w:pPr>
-            <w:r>
-              <w:rPr>
+                <w:b/>
+                <w:sz w:val="16"/>
+                <w:szCs w:val="16"/>
+              </w:rPr>
+            </w:pPr>
+            <w:r>
+              <w:rPr>
+                <w:b/>
                 <w:sz w:val="16"/>
                 <w:szCs w:val="16"/>
               </w:rPr>
@@ -196,7 +200,7 @@
         </w:tc>
         <w:tc>
           <w:tcPr>
-            <w:tcW w:w="440" w:type="dxa"/>
+            <w:tcW w:w="567" w:type="dxa"/>
           </w:tcPr>
           <w:p>
             <w:pPr>
@@ -228,7 +232,7 @@
               <mc:AlternateContent>
                 <mc:Choice Requires="wps">
                   <w:drawing>
-                    <wp:anchor distT="0" distB="0" distL="114300" distR="114300" simplePos="0" relativeHeight="251704320" behindDoc="0" locked="0" layoutInCell="1" allowOverlap="1" wp14:anchorId="6BEE3FC3" wp14:editId="2E11002C">
+                    <wp:anchor distT="0" distB="0" distL="114300" distR="114300" simplePos="0" relativeHeight="251682816" behindDoc="0" locked="0" layoutInCell="1" allowOverlap="1" wp14:anchorId="7909127B" wp14:editId="6C16F4EA">
                       <wp:simplePos x="0" y="0"/>
                       <wp:positionH relativeFrom="column">
                         <wp:posOffset>262890</wp:posOffset>
@@ -239,7 +243,7 @@
                       <wp:extent cx="152400" cy="142875"/>
                       <wp:effectExtent l="0" t="0" r="19050" b="28575"/>
                       <wp:wrapNone/>
-                      <wp:docPr id="9" name="Elipse 9"/>
+                      <wp:docPr id="62" name="Elipse 62"/>
                       <wp:cNvGraphicFramePr/>
                       <a:graphic xmlns:a="http://schemas.openxmlformats.org/drawingml/2006/main">
                         <a:graphicData uri="http://schemas.microsoft.com/office/word/2010/wordprocessingShape">
@@ -284,7 +288,7 @@
                 </mc:Choice>
                 <mc:Fallback>
                   <w:pict>
-                    <v:oval w14:anchorId="0C0EA40C" id="Elipse 9" o:spid="_x0000_s1026" style="position:absolute;margin-left:20.7pt;margin-top:18.1pt;width:12pt;height:11.25pt;z-index:251704320;visibility:visible;mso-wrap-style:square;mso-wrap-distance-left:9pt;mso-wrap-distance-top:0;mso-wrap-distance-right:9pt;mso-wrap-distance-bottom:0;mso-position-horizontal:absolute;mso-position-horizontal-relative:text;mso-position-vertical:absolute;mso-position-vertical-relative:text;v-text-anchor:middle" o:gfxdata="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" fillcolor="black [3200]" strokecolor="black [1600]" strokeweight="1pt">
+                    <v:oval w14:anchorId="32E9D500" id="Elipse 62" o:spid="_x0000_s1026" style="position:absolute;margin-left:20.7pt;margin-top:18.1pt;width:12pt;height:11.25pt;z-index:251682816;visibility:visible;mso-wrap-style:square;mso-wrap-distance-left:9pt;mso-wrap-distance-top:0;mso-wrap-distance-right:9pt;mso-wrap-distance-bottom:0;mso-position-horizontal:absolute;mso-position-horizontal-relative:text;mso-position-vertical:absolute;mso-position-vertical-relative:text;v-text-anchor:middle" o:gfxdata="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" fillcolor="black [3200]" strokecolor="black [1600]" strokeweight="1pt">
                       <v:stroke joinstyle="miter"/>
                     </v:oval>
                   </w:pict>
@@ -324,22 +328,23 @@
         </w:trPr>
         <w:tc>
           <w:tcPr>
-            <w:tcW w:w="1682" w:type="dxa"/>
+            <w:tcW w:w="1555" w:type="dxa"/>
             <w:vMerge/>
           </w:tcPr>
           <w:p>
             <w:pPr>
               <w:jc w:val="center"/>
               <w:rPr>
-                <w:sz w:val="16"/>
-                <w:szCs w:val="16"/>
-              </w:rPr>
-            </w:pPr>
-          </w:p>
-        </w:tc>
-        <w:tc>
-          <w:tcPr>
-            <w:tcW w:w="440" w:type="dxa"/>
+                <w:b/>
+                <w:sz w:val="16"/>
+                <w:szCs w:val="16"/>
+              </w:rPr>
+            </w:pPr>
+          </w:p>
+        </w:tc>
+        <w:tc>
+          <w:tcPr>
+            <w:tcW w:w="567" w:type="dxa"/>
           </w:tcPr>
           <w:p>
             <w:pPr>
@@ -359,10 +364,10 @@
               <mc:AlternateContent>
                 <mc:Choice Requires="wps">
                   <w:drawing>
-                    <wp:anchor distT="0" distB="0" distL="114300" distR="114300" simplePos="0" relativeHeight="251659264" behindDoc="0" locked="0" layoutInCell="1" allowOverlap="1" wp14:anchorId="17D16B7C" wp14:editId="581538C1">
+                    <wp:anchor distT="0" distB="0" distL="114300" distR="114300" simplePos="0" relativeHeight="251661312" behindDoc="0" locked="0" layoutInCell="1" allowOverlap="1" wp14:anchorId="436D2E8E" wp14:editId="4E9FDB65">
                       <wp:simplePos x="0" y="0"/>
                       <wp:positionH relativeFrom="column">
-                        <wp:posOffset>208915</wp:posOffset>
+                        <wp:posOffset>285115</wp:posOffset>
                       </wp:positionH>
                       <wp:positionV relativeFrom="paragraph">
                         <wp:posOffset>28575</wp:posOffset>
@@ -370,7 +375,7 @@
                       <wp:extent cx="809625" cy="6743700"/>
                       <wp:effectExtent l="0" t="0" r="28575" b="19050"/>
                       <wp:wrapNone/>
-                      <wp:docPr id="2" name="Rectángulo 2"/>
+                      <wp:docPr id="63" name="Rectángulo 63"/>
                       <wp:cNvGraphicFramePr/>
                       <a:graphic xmlns:a="http://schemas.openxmlformats.org/drawingml/2006/main">
                         <a:graphicData uri="http://schemas.microsoft.com/office/word/2010/wordprocessingShape">
@@ -387,6 +392,11 @@
                               <a:solidFill>
                                 <a:srgbClr val="AC2475"/>
                               </a:solidFill>
+                              <a:ln>
+                                <a:solidFill>
+                                  <a:srgbClr val="AC2475"/>
+                                </a:solidFill>
+                              </a:ln>
                             </wps:spPr>
                             <wps:style>
                               <a:lnRef idx="2">
@@ -421,7 +431,7 @@
                 </mc:Choice>
                 <mc:Fallback>
                   <w:pict>
-                    <v:rect w14:anchorId="1F80321A" id="Rectángulo 2" o:spid="_x0000_s1026" style="position:absolute;margin-left:16.45pt;margin-top:2.25pt;width:63.75pt;height:531pt;z-index:251659264;visibility:visible;mso-wrap-style:square;mso-height-percent:0;mso-wrap-distance-left:9pt;mso-wrap-distance-top:0;mso-wrap-distance-right:9pt;mso-wrap-distance-bottom:0;mso-position-horizontal:absolute;mso-position-horizontal-relative:text;mso-position-vertical:absolute;mso-position-vertical-relative:text;mso-height-percent:0;mso-height-relative:margin;v-text-anchor:middle" o:gfxdata="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" fillcolor="#ac2475" strokecolor="#1f4d78 [1604]" strokeweight="1pt"/>
+                    <v:rect w14:anchorId="7E985230" id="Rectángulo 63" o:spid="_x0000_s1026" style="position:absolute;margin-left:22.45pt;margin-top:2.25pt;width:63.75pt;height:531pt;z-index:251661312;visibility:visible;mso-wrap-style:square;mso-height-percent:0;mso-wrap-distance-left:9pt;mso-wrap-distance-top:0;mso-wrap-distance-right:9pt;mso-wrap-distance-bottom:0;mso-position-horizontal:absolute;mso-position-horizontal-relative:text;mso-position-vertical:absolute;mso-position-vertical-relative:text;mso-height-percent:0;mso-height-relative:margin;v-text-anchor:middle" o:gfxdata="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" fillcolor="#ac2475" strokecolor="#ac2475" strokeweight="1pt"/>
                   </w:pict>
                 </mc:Fallback>
               </mc:AlternateContent>
@@ -460,18 +470,18 @@
               <mc:AlternateContent>
                 <mc:Choice Requires="wps">
                   <w:drawing>
-                    <wp:anchor distT="0" distB="0" distL="114300" distR="114300" simplePos="0" relativeHeight="251701248" behindDoc="0" locked="0" layoutInCell="1" allowOverlap="1" wp14:anchorId="60EC108A" wp14:editId="5B4367DB">
+                    <wp:anchor distT="0" distB="0" distL="114300" distR="114300" simplePos="0" relativeHeight="251680768" behindDoc="0" locked="0" layoutInCell="1" allowOverlap="1" wp14:anchorId="59ED88F0" wp14:editId="08AB48EA">
                       <wp:simplePos x="0" y="0"/>
                       <wp:positionH relativeFrom="column">
-                        <wp:posOffset>-1272540</wp:posOffset>
+                        <wp:posOffset>-1269366</wp:posOffset>
                       </wp:positionH>
                       <wp:positionV relativeFrom="paragraph">
-                        <wp:posOffset>-246380</wp:posOffset>
+                        <wp:posOffset>-243205</wp:posOffset>
                       </wp:positionV>
-                      <wp:extent cx="2609850" cy="285750"/>
-                      <wp:effectExtent l="0" t="0" r="0" b="0"/>
+                      <wp:extent cx="2828925" cy="285750"/>
+                      <wp:effectExtent l="0" t="0" r="9525" b="0"/>
                       <wp:wrapNone/>
-                      <wp:docPr id="1" name="Cuadro de texto 1"/>
+                      <wp:docPr id="448" name="Cuadro de texto 448"/>
                       <wp:cNvGraphicFramePr/>
                       <a:graphic xmlns:a="http://schemas.openxmlformats.org/drawingml/2006/main">
                         <a:graphicData uri="http://schemas.microsoft.com/office/word/2010/wordprocessingShape">
@@ -480,7 +490,7 @@
                             <wps:spPr>
                               <a:xfrm>
                                 <a:off x="0" y="0"/>
-                                <a:ext cx="2609850" cy="285750"/>
+                                <a:ext cx="2828925" cy="285750"/>
                               </a:xfrm>
                               <a:prstGeom prst="rect">
                                 <a:avLst/>
@@ -517,6 +527,7 @@
                                       <w:b/>
                                     </w:rPr>
                                   </w:pPr>
+                                  <w:bookmarkStart w:id="0" w:name="Hito1"/>
                                   <w:r>
                                     <w:rPr>
                                       <w:b/>
@@ -537,6 +548,7 @@
                                     </w:rPr>
                                     <w:t>-Off Amadeus</w:t>
                                   </w:r>
+                                  <w:bookmarkEnd w:id="0"/>
                                 </w:p>
                               </w:txbxContent>
                             </wps:txbx>
@@ -557,11 +569,11 @@
                 </mc:Choice>
                 <mc:Fallback>
                   <w:pict>
-                    <v:shapetype w14:anchorId="60EC108A" id="_x0000_t202" coordsize="21600,21600" o:spt="202" path="m,l,21600r21600,l21600,xe">
+                    <v:shapetype w14:anchorId="59ED88F0" id="_x0000_t202" coordsize="21600,21600" o:spt="202" path="m,l,21600r21600,l21600,xe">
                       <v:stroke joinstyle="miter"/>
                       <v:path gradientshapeok="t" o:connecttype="rect"/>
                     </v:shapetype>
-                    <v:shape id="Cuadro de texto 1" o:spid="_x0000_s1026" type="#_x0000_t202" style="position:absolute;margin-left:-100.2pt;margin-top:-19.4pt;width:205.5pt;height:22.5pt;z-index:251701248;visibility:visible;mso-wrap-style:square;mso-width-percent:0;mso-wrap-distance-left:9pt;mso-wrap-distance-top:0;mso-wrap-distance-right:9pt;mso-wrap-distance-bottom:0;mso-position-horizontal:absolute;mso-position-horizontal-relative:text;mso-position-vertical:absolute;mso-position-vertical-relative:text;mso-width-percent:0;mso-width-relative:margin;v-text-anchor:top" o:gfxdata="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" fillcolor="#d8d8d8 [2732]" stroked="f" strokeweight=".5pt">
+                    <v:shape id="Cuadro de texto 448" o:spid="_x0000_s1026" type="#_x0000_t202" style="position:absolute;left:0;text-align:left;margin-left:-99.95pt;margin-top:-19.15pt;width:222.75pt;height:22.5pt;z-index:251680768;visibility:visible;mso-wrap-style:square;mso-width-percent:0;mso-wrap-distance-left:9pt;mso-wrap-distance-top:0;mso-wrap-distance-right:9pt;mso-wrap-distance-bottom:0;mso-position-horizontal:absolute;mso-position-horizontal-relative:text;mso-position-vertical:absolute;mso-position-vertical-relative:text;mso-width-percent:0;mso-width-relative:margin;v-text-anchor:top" o:gfxdata="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" fillcolor="#d8d8d8 [2732]" stroked="f" strokeweight=".5pt">
                       <v:textbox>
                         <w:txbxContent>
                           <w:p>
@@ -570,6 +582,7 @@
                                 <w:b/>
                               </w:rPr>
                             </w:pPr>
+                            <w:bookmarkStart w:id="1" w:name="Hito1"/>
                             <w:r>
                               <w:rPr>
                                 <w:b/>
@@ -590,6 +603,7 @@
                               </w:rPr>
                               <w:t>-Off Amadeus</w:t>
                             </w:r>
+                            <w:bookmarkEnd w:id="1"/>
                           </w:p>
                         </w:txbxContent>
                       </v:textbox>
@@ -619,22 +633,23 @@
         </w:trPr>
         <w:tc>
           <w:tcPr>
-            <w:tcW w:w="1682" w:type="dxa"/>
+            <w:tcW w:w="1555" w:type="dxa"/>
             <w:vMerge/>
           </w:tcPr>
           <w:p>
             <w:pPr>
               <w:jc w:val="center"/>
               <w:rPr>
-                <w:sz w:val="16"/>
-                <w:szCs w:val="16"/>
-              </w:rPr>
-            </w:pPr>
-          </w:p>
-        </w:tc>
-        <w:tc>
-          <w:tcPr>
-            <w:tcW w:w="440" w:type="dxa"/>
+                <w:b/>
+                <w:sz w:val="16"/>
+                <w:szCs w:val="16"/>
+              </w:rPr>
+            </w:pPr>
+          </w:p>
+        </w:tc>
+        <w:tc>
+          <w:tcPr>
+            <w:tcW w:w="567" w:type="dxa"/>
           </w:tcPr>
           <w:p>
             <w:pPr>
@@ -666,7 +681,87 @@
               <mc:AlternateContent>
                 <mc:Choice Requires="wps">
                   <w:drawing>
-                    <wp:anchor distT="0" distB="0" distL="114300" distR="114300" simplePos="0" relativeHeight="251666432" behindDoc="0" locked="0" layoutInCell="1" allowOverlap="1" wp14:anchorId="28A9F778" wp14:editId="1B87863F">
+                    <wp:anchor distT="0" distB="0" distL="114300" distR="114300" simplePos="0" relativeHeight="251662336" behindDoc="0" locked="0" layoutInCell="1" allowOverlap="1" wp14:anchorId="2E18F7CD" wp14:editId="0EE72F32">
+                      <wp:simplePos x="0" y="0"/>
+                      <wp:positionH relativeFrom="column">
+                        <wp:posOffset>758190</wp:posOffset>
+                      </wp:positionH>
+                      <wp:positionV relativeFrom="paragraph">
+                        <wp:posOffset>246380</wp:posOffset>
+                      </wp:positionV>
+                      <wp:extent cx="809625" cy="952500"/>
+                      <wp:effectExtent l="0" t="0" r="28575" b="19050"/>
+                      <wp:wrapNone/>
+                      <wp:docPr id="452" name="Rectángulo 452"/>
+                      <wp:cNvGraphicFramePr/>
+                      <a:graphic xmlns:a="http://schemas.openxmlformats.org/drawingml/2006/main">
+                        <a:graphicData uri="http://schemas.microsoft.com/office/word/2010/wordprocessingShape">
+                          <wps:wsp>
+                            <wps:cNvSpPr/>
+                            <wps:spPr>
+                              <a:xfrm>
+                                <a:off x="0" y="0"/>
+                                <a:ext cx="809625" cy="952500"/>
+                              </a:xfrm>
+                              <a:prstGeom prst="rect">
+                                <a:avLst/>
+                              </a:prstGeom>
+                              <a:solidFill>
+                                <a:srgbClr val="339966"/>
+                              </a:solidFill>
+                              <a:ln>
+                                <a:solidFill>
+                                  <a:srgbClr val="339966"/>
+                                </a:solidFill>
+                              </a:ln>
+                            </wps:spPr>
+                            <wps:style>
+                              <a:lnRef idx="2">
+                                <a:schemeClr val="accent1">
+                                  <a:shade val="50000"/>
+                                </a:schemeClr>
+                              </a:lnRef>
+                              <a:fillRef idx="1">
+                                <a:schemeClr val="accent1"/>
+                              </a:fillRef>
+                              <a:effectRef idx="0">
+                                <a:schemeClr val="accent1"/>
+                              </a:effectRef>
+                              <a:fontRef idx="minor">
+                                <a:schemeClr val="lt1"/>
+                              </a:fontRef>
+                            </wps:style>
+                            <wps:bodyPr rot="0" spcFirstLastPara="0" vertOverflow="overflow" horzOverflow="overflow" vert="horz" wrap="square" lIns="91440" tIns="45720" rIns="91440" bIns="45720" numCol="1" spcCol="0" rtlCol="0" fromWordArt="0" anchor="ctr" anchorCtr="0" forceAA="0" compatLnSpc="1">
+                              <a:prstTxWarp prst="textNoShape">
+                                <a:avLst/>
+                              </a:prstTxWarp>
+                              <a:noAutofit/>
+                            </wps:bodyPr>
+                          </wps:wsp>
+                        </a:graphicData>
+                      </a:graphic>
+                      <wp14:sizeRelV relativeFrom="margin">
+                        <wp14:pctHeight>0</wp14:pctHeight>
+                      </wp14:sizeRelV>
+                    </wp:anchor>
+                  </w:drawing>
+                </mc:Choice>
+                <mc:Fallback>
+                  <w:pict>
+                    <v:rect w14:anchorId="6C8FAB0D" id="Rectángulo 452" o:spid="_x0000_s1026" style="position:absolute;margin-left:59.7pt;margin-top:19.4pt;width:63.75pt;height:75pt;z-index:251662336;visibility:visible;mso-wrap-style:square;mso-height-percent:0;mso-wrap-distance-left:9pt;mso-wrap-distance-top:0;mso-wrap-distance-right:9pt;mso-wrap-distance-bottom:0;mso-position-horizontal:absolute;mso-position-horizontal-relative:text;mso-position-vertical:absolute;mso-position-vertical-relative:text;mso-height-percent:0;mso-height-relative:margin;v-text-anchor:middle" o:gfxdata="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" fillcolor="#396" strokecolor="#396" strokeweight="1pt"/>
+                  </w:pict>
+                </mc:Fallback>
+              </mc:AlternateContent>
+            </w:r>
+            <w:r>
+              <w:rPr>
+                <w:noProof/>
+                <w:lang w:eastAsia="es-ES"/>
+              </w:rPr>
+              <mc:AlternateContent>
+                <mc:Choice Requires="wps">
+                  <w:drawing>
+                    <wp:anchor distT="0" distB="0" distL="114300" distR="114300" simplePos="0" relativeHeight="251666432" behindDoc="0" locked="0" layoutInCell="1" allowOverlap="1" wp14:anchorId="560A3BB9" wp14:editId="61A208A3">
                       <wp:simplePos x="0" y="0"/>
                       <wp:positionH relativeFrom="column">
                         <wp:posOffset>15240</wp:posOffset>
@@ -677,7 +772,7 @@
                       <wp:extent cx="628650" cy="333375"/>
                       <wp:effectExtent l="0" t="0" r="19050" b="28575"/>
                       <wp:wrapNone/>
-                      <wp:docPr id="8" name="Rectángulo redondeado 8"/>
+                      <wp:docPr id="449" name="Rectángulo redondeado 449"/>
                       <wp:cNvGraphicFramePr/>
                       <a:graphic xmlns:a="http://schemas.openxmlformats.org/drawingml/2006/main">
                         <a:graphicData uri="http://schemas.microsoft.com/office/word/2010/wordprocessingShape">
@@ -758,7 +853,7 @@
                 </mc:Choice>
                 <mc:Fallback>
                   <w:pict>
-                    <v:roundrect w14:anchorId="28A9F778" id="Rectángulo redondeado 8" o:spid="_x0000_s1027" style="position:absolute;margin-left:1.2pt;margin-top:12.65pt;width:49.5pt;height:26.25pt;z-index:251666432;visibility:visible;mso-wrap-style:square;mso-width-percent:0;mso-height-percent:0;mso-wrap-distance-left:9pt;mso-wrap-distance-top:0;mso-wrap-distance-right:9pt;mso-wrap-distance-bottom:0;mso-position-horizontal:absolute;mso-position-horizontal-relative:text;mso-position-vertical:absolute;mso-position-vertical-relative:text;mso-width-percent:0;mso-height-percent:0;mso-width-relative:margin;mso-height-relative:margin;v-text-anchor:middle" arcsize="10923f" o:gfxdata="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" fillcolor="#dc5aa7" strokecolor="black [3213]" strokeweight="1pt">
+                    <v:roundrect w14:anchorId="560A3BB9" id="Rectángulo redondeado 449" o:spid="_x0000_s1027" style="position:absolute;left:0;text-align:left;margin-left:1.2pt;margin-top:12.65pt;width:49.5pt;height:26.25pt;z-index:251666432;visibility:visible;mso-wrap-style:square;mso-width-percent:0;mso-height-percent:0;mso-wrap-distance-left:9pt;mso-wrap-distance-top:0;mso-wrap-distance-right:9pt;mso-wrap-distance-bottom:0;mso-position-horizontal:absolute;mso-position-horizontal-relative:text;mso-position-vertical:absolute;mso-position-vertical-relative:text;mso-width-percent:0;mso-height-percent:0;mso-width-relative:margin;mso-height-relative:margin;v-text-anchor:middle" arcsize="10923f" o:gfxdata="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" fillcolor="#dc5aa7" strokecolor="black [3213]" strokeweight="1pt">
                       <v:stroke joinstyle="miter"/>
                       <v:textbox>
                         <w:txbxContent>
@@ -820,22 +915,23 @@
         </w:trPr>
         <w:tc>
           <w:tcPr>
-            <w:tcW w:w="1682" w:type="dxa"/>
+            <w:tcW w:w="1555" w:type="dxa"/>
             <w:vMerge/>
           </w:tcPr>
           <w:p>
             <w:pPr>
               <w:jc w:val="center"/>
               <w:rPr>
-                <w:sz w:val="16"/>
-                <w:szCs w:val="16"/>
-              </w:rPr>
-            </w:pPr>
-          </w:p>
-        </w:tc>
-        <w:tc>
-          <w:tcPr>
-            <w:tcW w:w="440" w:type="dxa"/>
+                <w:b/>
+                <w:sz w:val="16"/>
+                <w:szCs w:val="16"/>
+              </w:rPr>
+            </w:pPr>
+          </w:p>
+        </w:tc>
+        <w:tc>
+          <w:tcPr>
+            <w:tcW w:w="567" w:type="dxa"/>
           </w:tcPr>
           <w:p>
             <w:pPr>
@@ -882,7 +978,10 @@
           <w:tcPr>
             <w:tcW w:w="1304" w:type="dxa"/>
           </w:tcPr>
-          <w:p/>
+          <w:p>
+            <w:bookmarkStart w:id="2" w:name="_GoBack"/>
+            <w:bookmarkEnd w:id="2"/>
+          </w:p>
         </w:tc>
       </w:tr>
       <w:tr>
@@ -891,19 +990,21 @@
         </w:trPr>
         <w:tc>
           <w:tcPr>
-            <w:tcW w:w="1682" w:type="dxa"/>
+            <w:tcW w:w="1555" w:type="dxa"/>
             <w:vMerge w:val="restart"/>
           </w:tcPr>
           <w:p>
             <w:pPr>
               <w:jc w:val="center"/>
               <w:rPr>
-                <w:sz w:val="16"/>
-                <w:szCs w:val="16"/>
-              </w:rPr>
-            </w:pPr>
-            <w:r>
-              <w:rPr>
+                <w:b/>
+                <w:sz w:val="16"/>
+                <w:szCs w:val="16"/>
+              </w:rPr>
+            </w:pPr>
+            <w:r>
+              <w:rPr>
+                <w:b/>
                 <w:sz w:val="16"/>
                 <w:szCs w:val="16"/>
               </w:rPr>
@@ -913,7 +1014,7 @@
         </w:tc>
         <w:tc>
           <w:tcPr>
-            <w:tcW w:w="440" w:type="dxa"/>
+            <w:tcW w:w="567" w:type="dxa"/>
           </w:tcPr>
           <w:p>
             <w:pPr>
@@ -951,7 +1052,7 @@
               <mc:AlternateContent>
                 <mc:Choice Requires="wps">
                   <w:drawing>
-                    <wp:anchor distT="0" distB="0" distL="114300" distR="114300" simplePos="0" relativeHeight="251674624" behindDoc="0" locked="0" layoutInCell="1" allowOverlap="1" wp14:anchorId="3935D596" wp14:editId="614FA5E5">
+                    <wp:anchor distT="0" distB="0" distL="114300" distR="114300" simplePos="0" relativeHeight="251668480" behindDoc="0" locked="0" layoutInCell="1" allowOverlap="1" wp14:anchorId="20324CA7" wp14:editId="44B36AAD">
                       <wp:simplePos x="0" y="0"/>
                       <wp:positionH relativeFrom="column">
                         <wp:posOffset>15875</wp:posOffset>
@@ -962,7 +1063,7 @@
                       <wp:extent cx="628650" cy="504825"/>
                       <wp:effectExtent l="0" t="0" r="19050" b="28575"/>
                       <wp:wrapNone/>
-                      <wp:docPr id="34" name="Rectángulo redondeado 34"/>
+                      <wp:docPr id="450" name="Rectángulo redondeado 450"/>
                       <wp:cNvGraphicFramePr/>
                       <a:graphic xmlns:a="http://schemas.openxmlformats.org/drawingml/2006/main">
                         <a:graphicData uri="http://schemas.microsoft.com/office/word/2010/wordprocessingShape">
@@ -1043,7 +1144,7 @@
                 </mc:Choice>
                 <mc:Fallback>
                   <w:pict>
-                    <v:roundrect w14:anchorId="3935D596" id="Rectángulo redondeado 34" o:spid="_x0000_s1028" style="position:absolute;margin-left:1.25pt;margin-top:13.95pt;width:49.5pt;height:39.75pt;z-index:251674624;visibility:visible;mso-wrap-style:square;mso-width-percent:0;mso-height-percent:0;mso-wrap-distance-left:9pt;mso-wrap-distance-top:0;mso-wrap-distance-right:9pt;mso-wrap-distance-bottom:0;mso-position-horizontal:absolute;mso-position-horizontal-relative:text;mso-position-vertical:absolute;mso-position-vertical-relative:text;mso-width-percent:0;mso-height-percent:0;mso-width-relative:margin;mso-height-relative:margin;v-text-anchor:middle" arcsize="10923f" o:gfxdata="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" fillcolor="#5bc992" strokecolor="black [3213]" strokeweight="1pt">
+                    <v:roundrect w14:anchorId="20324CA7" id="Rectángulo redondeado 450" o:spid="_x0000_s1028" style="position:absolute;left:0;text-align:left;margin-left:1.25pt;margin-top:13.95pt;width:49.5pt;height:39.75pt;z-index:251668480;visibility:visible;mso-wrap-style:square;mso-width-percent:0;mso-height-percent:0;mso-wrap-distance-left:9pt;mso-wrap-distance-top:0;mso-wrap-distance-right:9pt;mso-wrap-distance-bottom:0;mso-position-horizontal:absolute;mso-position-horizontal-relative:text;mso-position-vertical:absolute;mso-position-vertical-relative:text;mso-width-percent:0;mso-height-percent:0;mso-width-relative:margin;mso-height-relative:margin;v-text-anchor:middle" arcsize="10923f" o:gfxdata="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" fillcolor="#5bc992" strokecolor="black [3213]" strokeweight="1pt">
                       <v:stroke joinstyle="miter"/>
                       <v:textbox>
                         <w:txbxContent>
@@ -1080,7 +1181,7 @@
               <mc:AlternateContent>
                 <mc:Choice Requires="wps">
                   <w:drawing>
-                    <wp:anchor distT="0" distB="0" distL="114300" distR="114300" simplePos="0" relativeHeight="251672576" behindDoc="0" locked="0" layoutInCell="1" allowOverlap="1" wp14:anchorId="479C2A31" wp14:editId="4D0B7823">
+                    <wp:anchor distT="0" distB="0" distL="114300" distR="114300" simplePos="0" relativeHeight="251667456" behindDoc="0" locked="0" layoutInCell="1" allowOverlap="1" wp14:anchorId="321037AE" wp14:editId="3334D6F8">
                       <wp:simplePos x="0" y="0"/>
                       <wp:positionH relativeFrom="column">
                         <wp:posOffset>15875</wp:posOffset>
@@ -1091,7 +1192,7 @@
                       <wp:extent cx="628650" cy="476250"/>
                       <wp:effectExtent l="0" t="0" r="19050" b="19050"/>
                       <wp:wrapNone/>
-                      <wp:docPr id="33" name="Rectángulo redondeado 33"/>
+                      <wp:docPr id="451" name="Rectángulo redondeado 451"/>
                       <wp:cNvGraphicFramePr/>
                       <a:graphic xmlns:a="http://schemas.openxmlformats.org/drawingml/2006/main">
                         <a:graphicData uri="http://schemas.microsoft.com/office/word/2010/wordprocessingShape">
@@ -1172,7 +1273,7 @@
                 </mc:Choice>
                 <mc:Fallback>
                   <w:pict>
-                    <v:roundrect w14:anchorId="479C2A31" id="Rectángulo redondeado 33" o:spid="_x0000_s1029" style="position:absolute;margin-left:1.25pt;margin-top:-21.3pt;width:49.5pt;height:37.5pt;z-index:251672576;visibility:visible;mso-wrap-style:square;mso-width-percent:0;mso-height-percent:0;mso-wrap-distance-left:9pt;mso-wrap-distance-top:0;mso-wrap-distance-right:9pt;mso-wrap-distance-bottom:0;mso-position-horizontal:absolute;mso-position-horizontal-relative:text;mso-position-vertical:absolute;mso-position-vertical-relative:text;mso-width-percent:0;mso-height-percent:0;mso-width-relative:margin;mso-height-relative:margin;v-text-anchor:middle" arcsize="10923f" o:gfxdata="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" fillcolor="#5bc992" strokecolor="black [3213]" strokeweight="1pt">
+                    <v:roundrect w14:anchorId="321037AE" id="Rectángulo redondeado 451" o:spid="_x0000_s1029" style="position:absolute;left:0;text-align:left;margin-left:1.25pt;margin-top:-21.3pt;width:49.5pt;height:37.5pt;z-index:251667456;visibility:visible;mso-wrap-style:square;mso-width-percent:0;mso-height-percent:0;mso-wrap-distance-left:9pt;mso-wrap-distance-top:0;mso-wrap-distance-right:9pt;mso-wrap-distance-bottom:0;mso-position-horizontal:absolute;mso-position-horizontal-relative:text;mso-position-vertical:absolute;mso-position-vertical-relative:text;mso-width-percent:0;mso-height-percent:0;mso-width-relative:margin;mso-height-relative:margin;v-text-anchor:middle" arcsize="10923f" o:gfxdata="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" fillcolor="#5bc992" strokecolor="black [3213]" strokeweight="1pt">
                       <v:stroke joinstyle="miter"/>
                       <v:textbox>
                         <w:txbxContent>
@@ -1201,81 +1302,6 @@
                 </mc:Fallback>
               </mc:AlternateContent>
             </w:r>
-            <w:r>
-              <w:rPr>
-                <w:noProof/>
-                <w:lang w:eastAsia="es-ES"/>
-              </w:rPr>
-              <mc:AlternateContent>
-                <mc:Choice Requires="wps">
-                  <w:drawing>
-                    <wp:anchor distT="0" distB="0" distL="114300" distR="114300" simplePos="0" relativeHeight="251660288" behindDoc="0" locked="0" layoutInCell="1" allowOverlap="1" wp14:anchorId="4C0CA47D" wp14:editId="1C0F3E15">
-                      <wp:simplePos x="0" y="0"/>
-                      <wp:positionH relativeFrom="column">
-                        <wp:posOffset>-69850</wp:posOffset>
-                      </wp:positionH>
-                      <wp:positionV relativeFrom="paragraph">
-                        <wp:posOffset>-270510</wp:posOffset>
-                      </wp:positionV>
-                      <wp:extent cx="809625" cy="952500"/>
-                      <wp:effectExtent l="0" t="0" r="28575" b="19050"/>
-                      <wp:wrapNone/>
-                      <wp:docPr id="3" name="Rectángulo 3"/>
-                      <wp:cNvGraphicFramePr/>
-                      <a:graphic xmlns:a="http://schemas.openxmlformats.org/drawingml/2006/main">
-                        <a:graphicData uri="http://schemas.microsoft.com/office/word/2010/wordprocessingShape">
-                          <wps:wsp>
-                            <wps:cNvSpPr/>
-                            <wps:spPr>
-                              <a:xfrm>
-                                <a:off x="0" y="0"/>
-                                <a:ext cx="809625" cy="952500"/>
-                              </a:xfrm>
-                              <a:prstGeom prst="rect">
-                                <a:avLst/>
-                              </a:prstGeom>
-                              <a:solidFill>
-                                <a:srgbClr val="339966"/>
-                              </a:solidFill>
-                            </wps:spPr>
-                            <wps:style>
-                              <a:lnRef idx="2">
-                                <a:schemeClr val="accent1">
-                                  <a:shade val="50000"/>
-                                </a:schemeClr>
-                              </a:lnRef>
-                              <a:fillRef idx="1">
-                                <a:schemeClr val="accent1"/>
-                              </a:fillRef>
-                              <a:effectRef idx="0">
-                                <a:schemeClr val="accent1"/>
-                              </a:effectRef>
-                              <a:fontRef idx="minor">
-                                <a:schemeClr val="lt1"/>
-                              </a:fontRef>
-                            </wps:style>
-                            <wps:bodyPr rot="0" spcFirstLastPara="0" vertOverflow="overflow" horzOverflow="overflow" vert="horz" wrap="square" lIns="91440" tIns="45720" rIns="91440" bIns="45720" numCol="1" spcCol="0" rtlCol="0" fromWordArt="0" anchor="ctr" anchorCtr="0" forceAA="0" compatLnSpc="1">
-                              <a:prstTxWarp prst="textNoShape">
-                                <a:avLst/>
-                              </a:prstTxWarp>
-                              <a:noAutofit/>
-                            </wps:bodyPr>
-                          </wps:wsp>
-                        </a:graphicData>
-                      </a:graphic>
-                      <wp14:sizeRelV relativeFrom="margin">
-                        <wp14:pctHeight>0</wp14:pctHeight>
-                      </wp14:sizeRelV>
-                    </wp:anchor>
-                  </w:drawing>
-                </mc:Choice>
-                <mc:Fallback>
-                  <w:pict>
-                    <v:rect w14:anchorId="04EFE070" id="Rectángulo 3" o:spid="_x0000_s1026" style="position:absolute;margin-left:-5.5pt;margin-top:-21.3pt;width:63.75pt;height:75pt;z-index:251660288;visibility:visible;mso-wrap-style:square;mso-height-percent:0;mso-wrap-distance-left:9pt;mso-wrap-distance-top:0;mso-wrap-distance-right:9pt;mso-wrap-distance-bottom:0;mso-position-horizontal:absolute;mso-position-horizontal-relative:text;mso-position-vertical:absolute;mso-position-vertical-relative:text;mso-height-percent:0;mso-height-relative:margin;v-text-anchor:middle" o:gfxdata="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" fillcolor="#396" strokecolor="#1f4d78 [1604]" strokeweight="1pt"/>
-                  </w:pict>
-                </mc:Fallback>
-              </mc:AlternateContent>
-            </w:r>
           </w:p>
         </w:tc>
         <w:tc>
@@ -1303,22 +1329,23 @@
         </w:trPr>
         <w:tc>
           <w:tcPr>
-            <w:tcW w:w="1682" w:type="dxa"/>
+            <w:tcW w:w="1555" w:type="dxa"/>
             <w:vMerge/>
           </w:tcPr>
           <w:p>
             <w:pPr>
               <w:jc w:val="center"/>
               <w:rPr>
-                <w:sz w:val="16"/>
-                <w:szCs w:val="16"/>
-              </w:rPr>
-            </w:pPr>
-          </w:p>
-        </w:tc>
-        <w:tc>
-          <w:tcPr>
-            <w:tcW w:w="440" w:type="dxa"/>
+                <w:b/>
+                <w:sz w:val="16"/>
+                <w:szCs w:val="16"/>
+              </w:rPr>
+            </w:pPr>
+          </w:p>
+        </w:tc>
+        <w:tc>
+          <w:tcPr>
+            <w:tcW w:w="567" w:type="dxa"/>
           </w:tcPr>
           <w:p>
             <w:pPr>
@@ -1368,7 +1395,7 @@
               <mc:AlternateContent>
                 <mc:Choice Requires="wps">
                   <w:drawing>
-                    <wp:anchor distT="0" distB="0" distL="114300" distR="114300" simplePos="0" relativeHeight="251682816" behindDoc="0" locked="0" layoutInCell="1" allowOverlap="1" wp14:anchorId="0FCD69F9" wp14:editId="56672DBA">
+                    <wp:anchor distT="0" distB="0" distL="114300" distR="114300" simplePos="0" relativeHeight="251671552" behindDoc="0" locked="0" layoutInCell="1" allowOverlap="1" wp14:anchorId="0D27A9E2" wp14:editId="45AD0902">
                       <wp:simplePos x="0" y="0"/>
                       <wp:positionH relativeFrom="column">
                         <wp:posOffset>29210</wp:posOffset>
@@ -1460,7 +1487,7 @@
                 </mc:Choice>
                 <mc:Fallback>
                   <w:pict>
-                    <v:roundrect w14:anchorId="0FCD69F9" id="Rectángulo redondeado 39" o:spid="_x0000_s1030" style="position:absolute;margin-left:2.3pt;margin-top:1.8pt;width:49.5pt;height:30.75pt;z-index:251682816;visibility:visible;mso-wrap-style:square;mso-width-percent:0;mso-height-percent:0;mso-wrap-distance-left:9pt;mso-wrap-distance-top:0;mso-wrap-distance-right:9pt;mso-wrap-distance-bottom:0;mso-position-horizontal:absolute;mso-position-horizontal-relative:text;mso-position-vertical:absolute;mso-position-vertical-relative:text;mso-width-percent:0;mso-height-percent:0;mso-width-relative:margin;mso-height-relative:margin;v-text-anchor:middle" arcsize="10923f" o:gfxdata="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" fillcolor="#ff4747" strokecolor="black [3213]" strokeweight="1pt">
+                    <v:roundrect w14:anchorId="0D27A9E2" id="Rectángulo redondeado 39" o:spid="_x0000_s1030" style="position:absolute;left:0;text-align:left;margin-left:2.3pt;margin-top:1.8pt;width:49.5pt;height:30.75pt;z-index:251671552;visibility:visible;mso-wrap-style:square;mso-width-percent:0;mso-height-percent:0;mso-wrap-distance-left:9pt;mso-wrap-distance-top:0;mso-wrap-distance-right:9pt;mso-wrap-distance-bottom:0;mso-position-horizontal:absolute;mso-position-horizontal-relative:text;mso-position-vertical:absolute;mso-position-vertical-relative:text;mso-width-percent:0;mso-height-percent:0;mso-width-relative:margin;mso-height-relative:margin;v-text-anchor:middle" arcsize="10923f" o:gfxdata="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" fillcolor="#ff4747" strokecolor="black [3213]" strokeweight="1pt">
                       <v:stroke joinstyle="miter"/>
                       <v:textbox>
                         <w:txbxContent>
@@ -1504,22 +1531,23 @@
         </w:trPr>
         <w:tc>
           <w:tcPr>
-            <w:tcW w:w="1682" w:type="dxa"/>
+            <w:tcW w:w="1555" w:type="dxa"/>
             <w:vMerge/>
           </w:tcPr>
           <w:p>
             <w:pPr>
               <w:jc w:val="center"/>
               <w:rPr>
-                <w:sz w:val="16"/>
-                <w:szCs w:val="16"/>
-              </w:rPr>
-            </w:pPr>
-          </w:p>
-        </w:tc>
-        <w:tc>
-          <w:tcPr>
-            <w:tcW w:w="440" w:type="dxa"/>
+                <w:b/>
+                <w:sz w:val="16"/>
+                <w:szCs w:val="16"/>
+              </w:rPr>
+            </w:pPr>
+          </w:p>
+        </w:tc>
+        <w:tc>
+          <w:tcPr>
+            <w:tcW w:w="567" w:type="dxa"/>
           </w:tcPr>
           <w:p>
             <w:pPr>
@@ -1563,7 +1591,7 @@
               <mc:AlternateContent>
                 <mc:Choice Requires="wps">
                   <w:drawing>
-                    <wp:anchor distT="0" distB="0" distL="114300" distR="114300" simplePos="0" relativeHeight="251676672" behindDoc="0" locked="0" layoutInCell="1" allowOverlap="1" wp14:anchorId="4F522238" wp14:editId="1CF79C88">
+                    <wp:anchor distT="0" distB="0" distL="114300" distR="114300" simplePos="0" relativeHeight="251669504" behindDoc="0" locked="0" layoutInCell="1" allowOverlap="1" wp14:anchorId="1A3F7DA0" wp14:editId="10C32C2F">
                       <wp:simplePos x="0" y="0"/>
                       <wp:positionH relativeFrom="column">
                         <wp:posOffset>26035</wp:posOffset>
@@ -1690,7 +1718,7 @@
                 </mc:Choice>
                 <mc:Fallback>
                   <w:pict>
-                    <v:roundrect w14:anchorId="4F522238" id="Rectángulo redondeado 35" o:spid="_x0000_s1031" style="position:absolute;margin-left:2.05pt;margin-top:-20.75pt;width:49.5pt;height:28.5pt;z-index:251676672;visibility:visible;mso-wrap-style:square;mso-width-percent:0;mso-height-percent:0;mso-wrap-distance-left:9pt;mso-wrap-distance-top:0;mso-wrap-distance-right:9pt;mso-wrap-distance-bottom:0;mso-position-horizontal:absolute;mso-position-horizontal-relative:text;mso-position-vertical:absolute;mso-position-vertical-relative:text;mso-width-percent:0;mso-height-percent:0;mso-width-relative:margin;mso-height-relative:margin;v-text-anchor:middle" arcsize="10923f" o:gfxdata="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" fillcolor="#ffbb57" strokecolor="black [3213]" strokeweight="1pt">
+                    <v:roundrect w14:anchorId="1A3F7DA0" id="Rectángulo redondeado 35" o:spid="_x0000_s1031" style="position:absolute;left:0;text-align:left;margin-left:2.05pt;margin-top:-20.75pt;width:49.5pt;height:28.5pt;z-index:251669504;visibility:visible;mso-wrap-style:square;mso-width-percent:0;mso-height-percent:0;mso-wrap-distance-left:9pt;mso-wrap-distance-top:0;mso-wrap-distance-right:9pt;mso-wrap-distance-bottom:0;mso-position-horizontal:absolute;mso-position-horizontal-relative:text;mso-position-vertical:absolute;mso-position-vertical-relative:text;mso-width-percent:0;mso-height-percent:0;mso-width-relative:margin;mso-height-relative:margin;v-text-anchor:middle" arcsize="10923f" o:gfxdata="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" fillcolor="#ffbb57" strokecolor="black [3213]" strokeweight="1pt">
                       <v:stroke joinstyle="miter"/>
                       <v:textbox>
                         <w:txbxContent>
@@ -1762,7 +1790,7 @@
               <mc:AlternateContent>
                 <mc:Choice Requires="wps">
                   <w:drawing>
-                    <wp:anchor distT="0" distB="0" distL="114300" distR="114300" simplePos="0" relativeHeight="251661312" behindDoc="0" locked="0" layoutInCell="1" allowOverlap="1" wp14:anchorId="623CCD3E" wp14:editId="519ABA6F">
+                    <wp:anchor distT="0" distB="0" distL="114300" distR="114300" simplePos="0" relativeHeight="251663360" behindDoc="0" locked="0" layoutInCell="1" allowOverlap="1" wp14:anchorId="2A82BE5F" wp14:editId="74CE1E4C">
                       <wp:simplePos x="0" y="0"/>
                       <wp:positionH relativeFrom="column">
                         <wp:posOffset>-69215</wp:posOffset>
@@ -1773,7 +1801,7 @@
                       <wp:extent cx="809625" cy="371475"/>
                       <wp:effectExtent l="0" t="0" r="28575" b="28575"/>
                       <wp:wrapNone/>
-                      <wp:docPr id="4" name="Rectángulo 4"/>
+                      <wp:docPr id="453" name="Rectángulo 453"/>
                       <wp:cNvGraphicFramePr/>
                       <a:graphic xmlns:a="http://schemas.openxmlformats.org/drawingml/2006/main">
                         <a:graphicData uri="http://schemas.microsoft.com/office/word/2010/wordprocessingShape">
@@ -1790,6 +1818,11 @@
                               <a:solidFill>
                                 <a:srgbClr val="FF9900"/>
                               </a:solidFill>
+                              <a:ln>
+                                <a:solidFill>
+                                  <a:srgbClr val="FF9900"/>
+                                </a:solidFill>
+                              </a:ln>
                             </wps:spPr>
                             <wps:style>
                               <a:lnRef idx="2">
@@ -1824,7 +1857,7 @@
                 </mc:Choice>
                 <mc:Fallback>
                   <w:pict>
-                    <v:rect w14:anchorId="7ABD8B1C" id="Rectángulo 4" o:spid="_x0000_s1026" style="position:absolute;margin-left:-5.45pt;margin-top:-20.75pt;width:63.75pt;height:29.25pt;z-index:251661312;visibility:visible;mso-wrap-style:square;mso-height-percent:0;mso-wrap-distance-left:9pt;mso-wrap-distance-top:0;mso-wrap-distance-right:9pt;mso-wrap-distance-bottom:0;mso-position-horizontal:absolute;mso-position-horizontal-relative:text;mso-position-vertical:absolute;mso-position-vertical-relative:text;mso-height-percent:0;mso-height-relative:margin;v-text-anchor:middle" o:gfxdata="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" fillcolor="#f90" strokecolor="#1f4d78 [1604]" strokeweight="1pt"/>
+                    <v:rect w14:anchorId="537A129C" id="Rectángulo 453" o:spid="_x0000_s1026" style="position:absolute;margin-left:-5.45pt;margin-top:-20.75pt;width:63.75pt;height:29.25pt;z-index:251663360;visibility:visible;mso-wrap-style:square;mso-height-percent:0;mso-wrap-distance-left:9pt;mso-wrap-distance-top:0;mso-wrap-distance-right:9pt;mso-wrap-distance-bottom:0;mso-position-horizontal:absolute;mso-position-horizontal-relative:text;mso-position-vertical:absolute;mso-position-vertical-relative:text;mso-height-percent:0;mso-height-relative:margin;v-text-anchor:middle" o:gfxdata="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" fillcolor="#f90" strokecolor="#f90" strokeweight="1pt"/>
                   </w:pict>
                 </mc:Fallback>
               </mc:AlternateContent>
@@ -1844,7 +1877,7 @@
               <mc:AlternateContent>
                 <mc:Choice Requires="wps">
                   <w:drawing>
-                    <wp:anchor distT="0" distB="0" distL="114300" distR="114300" simplePos="0" relativeHeight="251662336" behindDoc="0" locked="0" layoutInCell="1" allowOverlap="1" wp14:anchorId="37EF1848" wp14:editId="6A834178">
+                    <wp:anchor distT="0" distB="0" distL="114300" distR="114300" simplePos="0" relativeHeight="251664384" behindDoc="0" locked="0" layoutInCell="1" allowOverlap="1" wp14:anchorId="226D3702" wp14:editId="52E402B2">
                       <wp:simplePos x="0" y="0"/>
                       <wp:positionH relativeFrom="column">
                         <wp:posOffset>-68580</wp:posOffset>
@@ -1855,7 +1888,7 @@
                       <wp:extent cx="809625" cy="2857500"/>
                       <wp:effectExtent l="0" t="0" r="28575" b="19050"/>
                       <wp:wrapNone/>
-                      <wp:docPr id="5" name="Rectángulo 5"/>
+                      <wp:docPr id="454" name="Rectángulo 454"/>
                       <wp:cNvGraphicFramePr/>
                       <a:graphic xmlns:a="http://schemas.openxmlformats.org/drawingml/2006/main">
                         <a:graphicData uri="http://schemas.microsoft.com/office/word/2010/wordprocessingShape">
@@ -1872,6 +1905,11 @@
                               <a:solidFill>
                                 <a:srgbClr val="C00000"/>
                               </a:solidFill>
+                              <a:ln>
+                                <a:solidFill>
+                                  <a:srgbClr val="C00000"/>
+                                </a:solidFill>
+                              </a:ln>
                             </wps:spPr>
                             <wps:style>
                               <a:lnRef idx="2">
@@ -1906,7 +1944,7 @@
                 </mc:Choice>
                 <mc:Fallback>
                   <w:pict>
-                    <v:rect w14:anchorId="73F00F1A" id="Rectángulo 5" o:spid="_x0000_s1026" style="position:absolute;margin-left:-5.4pt;margin-top:-18.5pt;width:63.75pt;height:225pt;z-index:251662336;visibility:visible;mso-wrap-style:square;mso-height-percent:0;mso-wrap-distance-left:9pt;mso-wrap-distance-top:0;mso-wrap-distance-right:9pt;mso-wrap-distance-bottom:0;mso-position-horizontal:absolute;mso-position-horizontal-relative:text;mso-position-vertical:absolute;mso-position-vertical-relative:text;mso-height-percent:0;mso-height-relative:margin;v-text-anchor:middle" o:gfxdata="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" fillcolor="#c00000" strokecolor="#1f4d78 [1604]" strokeweight="1pt"/>
+                    <v:rect w14:anchorId="0F60687B" id="Rectángulo 454" o:spid="_x0000_s1026" style="position:absolute;margin-left:-5.4pt;margin-top:-18.5pt;width:63.75pt;height:225pt;z-index:251664384;visibility:visible;mso-wrap-style:square;mso-height-percent:0;mso-wrap-distance-left:9pt;mso-wrap-distance-top:0;mso-wrap-distance-right:9pt;mso-wrap-distance-bottom:0;mso-position-horizontal:absolute;mso-position-horizontal-relative:text;mso-position-vertical:absolute;mso-position-vertical-relative:text;mso-height-percent:0;mso-height-relative:margin;v-text-anchor:middle" o:gfxdata="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" fillcolor="#c00000" strokecolor="#c00000" strokeweight="1pt"/>
                   </w:pict>
                 </mc:Fallback>
               </mc:AlternateContent>
@@ -1926,22 +1964,23 @@
         </w:trPr>
         <w:tc>
           <w:tcPr>
-            <w:tcW w:w="1682" w:type="dxa"/>
+            <w:tcW w:w="1555" w:type="dxa"/>
             <w:vMerge/>
           </w:tcPr>
           <w:p>
             <w:pPr>
               <w:jc w:val="center"/>
               <w:rPr>
-                <w:sz w:val="16"/>
-                <w:szCs w:val="16"/>
-              </w:rPr>
-            </w:pPr>
-          </w:p>
-        </w:tc>
-        <w:tc>
-          <w:tcPr>
-            <w:tcW w:w="440" w:type="dxa"/>
+                <w:b/>
+                <w:sz w:val="16"/>
+                <w:szCs w:val="16"/>
+              </w:rPr>
+            </w:pPr>
+          </w:p>
+        </w:tc>
+        <w:tc>
+          <w:tcPr>
+            <w:tcW w:w="567" w:type="dxa"/>
           </w:tcPr>
           <w:p>
             <w:pPr>
@@ -1985,7 +2024,7 @@
               <mc:AlternateContent>
                 <mc:Choice Requires="wps">
                   <w:drawing>
-                    <wp:anchor distT="0" distB="0" distL="114300" distR="114300" simplePos="0" relativeHeight="251658239" behindDoc="0" locked="0" layoutInCell="1" allowOverlap="1" wp14:anchorId="48738517" wp14:editId="12C59DCC">
+                    <wp:anchor distT="0" distB="0" distL="114300" distR="114300" simplePos="0" relativeHeight="251660288" behindDoc="0" locked="0" layoutInCell="1" allowOverlap="1" wp14:anchorId="10483EA2" wp14:editId="3E9789C5">
                       <wp:simplePos x="0" y="0"/>
                       <wp:positionH relativeFrom="column">
                         <wp:posOffset>-69215</wp:posOffset>
@@ -2013,6 +2052,11 @@
                               <a:solidFill>
                                 <a:srgbClr val="FF9900"/>
                               </a:solidFill>
+                              <a:ln>
+                                <a:solidFill>
+                                  <a:srgbClr val="FF9900"/>
+                                </a:solidFill>
+                              </a:ln>
                             </wps:spPr>
                             <wps:style>
                               <a:lnRef idx="2">
@@ -2047,7 +2091,7 @@
                 </mc:Choice>
                 <mc:Fallback>
                   <w:pict>
-                    <v:rect w14:anchorId="1E400A8C" id="Rectángulo 38" o:spid="_x0000_s1026" style="position:absolute;margin-left:-5.45pt;margin-top:2.4pt;width:63.75pt;height:30.75pt;z-index:251658239;visibility:visible;mso-wrap-style:square;mso-height-percent:0;mso-wrap-distance-left:9pt;mso-wrap-distance-top:0;mso-wrap-distance-right:9pt;mso-wrap-distance-bottom:0;mso-position-horizontal:absolute;mso-position-horizontal-relative:text;mso-position-vertical:absolute;mso-position-vertical-relative:text;mso-height-percent:0;mso-height-relative:margin;v-text-anchor:middle" o:gfxdata="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" fillcolor="#f90" strokecolor="#1f4d78 [1604]" strokeweight="1pt"/>
+                    <v:rect w14:anchorId="15722101" id="Rectángulo 38" o:spid="_x0000_s1026" style="position:absolute;margin-left:-5.45pt;margin-top:2.4pt;width:63.75pt;height:30.75pt;z-index:251660288;visibility:visible;mso-wrap-style:square;mso-height-percent:0;mso-wrap-distance-left:9pt;mso-wrap-distance-top:0;mso-wrap-distance-right:9pt;mso-wrap-distance-bottom:0;mso-position-horizontal:absolute;mso-position-horizontal-relative:text;mso-position-vertical:absolute;mso-position-vertical-relative:text;mso-height-percent:0;mso-height-relative:margin;v-text-anchor:middle" o:gfxdata="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" fillcolor="#f90" strokecolor="#f90" strokeweight="1pt"/>
                   </w:pict>
                 </mc:Fallback>
               </mc:AlternateContent>
@@ -2060,7 +2104,7 @@
               <mc:AlternateContent>
                 <mc:Choice Requires="wps">
                   <w:drawing>
-                    <wp:anchor distT="0" distB="0" distL="114300" distR="114300" simplePos="0" relativeHeight="251680768" behindDoc="0" locked="0" layoutInCell="1" allowOverlap="1" wp14:anchorId="424357CD" wp14:editId="2C8C3242">
+                    <wp:anchor distT="0" distB="0" distL="114300" distR="114300" simplePos="0" relativeHeight="251670528" behindDoc="0" locked="0" layoutInCell="1" allowOverlap="1" wp14:anchorId="568D17E4" wp14:editId="7DDA710C">
                       <wp:simplePos x="0" y="0"/>
                       <wp:positionH relativeFrom="column">
                         <wp:posOffset>16510</wp:posOffset>
@@ -2152,7 +2196,7 @@
                 </mc:Choice>
                 <mc:Fallback>
                   <w:pict>
-                    <v:roundrect w14:anchorId="424357CD" id="Rectángulo redondeado 37" o:spid="_x0000_s1032" style="position:absolute;margin-left:1.3pt;margin-top:2.4pt;width:49.5pt;height:30.75pt;z-index:251680768;visibility:visible;mso-wrap-style:square;mso-width-percent:0;mso-height-percent:0;mso-wrap-distance-left:9pt;mso-wrap-distance-top:0;mso-wrap-distance-right:9pt;mso-wrap-distance-bottom:0;mso-position-horizontal:absolute;mso-position-horizontal-relative:text;mso-position-vertical:absolute;mso-position-vertical-relative:text;mso-width-percent:0;mso-height-percent:0;mso-width-relative:margin;mso-height-relative:margin;v-text-anchor:middle" arcsize="10923f" o:gfxdata="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" fillcolor="#ffbb57" strokecolor="black [3213]" strokeweight="1pt">
+                    <v:roundrect w14:anchorId="568D17E4" id="Rectángulo redondeado 37" o:spid="_x0000_s1032" style="position:absolute;left:0;text-align:left;margin-left:1.3pt;margin-top:2.4pt;width:49.5pt;height:30.75pt;z-index:251670528;visibility:visible;mso-wrap-style:square;mso-width-percent:0;mso-height-percent:0;mso-wrap-distance-left:9pt;mso-wrap-distance-top:0;mso-wrap-distance-right:9pt;mso-wrap-distance-bottom:0;mso-position-horizontal:absolute;mso-position-horizontal-relative:text;mso-position-vertical:absolute;mso-position-vertical-relative:text;mso-width-percent:0;mso-height-percent:0;mso-width-relative:margin;mso-height-relative:margin;v-text-anchor:middle" arcsize="10923f" o:gfxdata="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" fillcolor="#ffbb57" strokecolor="black [3213]" strokeweight="1pt">
                       <v:stroke joinstyle="miter"/>
                       <v:textbox>
                         <w:txbxContent>
@@ -2196,7 +2240,7 @@
               <mc:AlternateContent>
                 <mc:Choice Requires="wps">
                   <w:drawing>
-                    <wp:anchor distT="0" distB="0" distL="114300" distR="114300" simplePos="0" relativeHeight="251684864" behindDoc="0" locked="0" layoutInCell="1" allowOverlap="1" wp14:anchorId="1970DF34" wp14:editId="1A2F7D79">
+                    <wp:anchor distT="0" distB="0" distL="114300" distR="114300" simplePos="0" relativeHeight="251672576" behindDoc="0" locked="0" layoutInCell="1" allowOverlap="1" wp14:anchorId="402FD6CA" wp14:editId="064FDFEC">
                       <wp:simplePos x="0" y="0"/>
                       <wp:positionH relativeFrom="column">
                         <wp:posOffset>26670</wp:posOffset>
@@ -2288,7 +2332,7 @@
                 </mc:Choice>
                 <mc:Fallback>
                   <w:pict>
-                    <v:roundrect w14:anchorId="1970DF34" id="Rectángulo redondeado 40" o:spid="_x0000_s1033" style="position:absolute;margin-left:2.1pt;margin-top:-17.1pt;width:49.5pt;height:15.75pt;z-index:251684864;visibility:visible;mso-wrap-style:square;mso-width-percent:0;mso-height-percent:0;mso-wrap-distance-left:9pt;mso-wrap-distance-top:0;mso-wrap-distance-right:9pt;mso-wrap-distance-bottom:0;mso-position-horizontal:absolute;mso-position-horizontal-relative:text;mso-position-vertical:absolute;mso-position-vertical-relative:text;mso-width-percent:0;mso-height-percent:0;mso-width-relative:margin;mso-height-relative:margin;v-text-anchor:middle" arcsize="10923f" o:gfxdata="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" fillcolor="#ff4747" strokecolor="black [3213]" strokeweight="1pt">
+                    <v:roundrect w14:anchorId="402FD6CA" id="Rectángulo redondeado 40" o:spid="_x0000_s1033" style="position:absolute;left:0;text-align:left;margin-left:2.1pt;margin-top:-17.1pt;width:49.5pt;height:15.75pt;z-index:251672576;visibility:visible;mso-wrap-style:square;mso-width-percent:0;mso-height-percent:0;mso-wrap-distance-left:9pt;mso-wrap-distance-top:0;mso-wrap-distance-right:9pt;mso-wrap-distance-bottom:0;mso-position-horizontal:absolute;mso-position-horizontal-relative:text;mso-position-vertical:absolute;mso-position-vertical-relative:text;mso-width-percent:0;mso-height-percent:0;mso-width-relative:margin;mso-height-relative:margin;v-text-anchor:middle" arcsize="10923f" o:gfxdata="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" fillcolor="#ff4747" strokecolor="black [3213]" strokeweight="1pt">
                       <v:stroke joinstyle="miter"/>
                       <v:textbox>
                         <w:txbxContent>
@@ -2332,19 +2376,21 @@
         </w:trPr>
         <w:tc>
           <w:tcPr>
-            <w:tcW w:w="1682" w:type="dxa"/>
+            <w:tcW w:w="1555" w:type="dxa"/>
             <w:vMerge w:val="restart"/>
           </w:tcPr>
           <w:p>
             <w:pPr>
               <w:jc w:val="center"/>
               <w:rPr>
-                <w:sz w:val="16"/>
-                <w:szCs w:val="16"/>
-              </w:rPr>
-            </w:pPr>
-            <w:r>
-              <w:rPr>
+                <w:b/>
+                <w:sz w:val="16"/>
+                <w:szCs w:val="16"/>
+              </w:rPr>
+            </w:pPr>
+            <w:r>
+              <w:rPr>
+                <w:b/>
                 <w:sz w:val="16"/>
                 <w:szCs w:val="16"/>
               </w:rPr>
@@ -2354,7 +2400,7 @@
         </w:tc>
         <w:tc>
           <w:tcPr>
-            <w:tcW w:w="440" w:type="dxa"/>
+            <w:tcW w:w="567" w:type="dxa"/>
           </w:tcPr>
           <w:p>
             <w:pPr>
@@ -2404,7 +2450,7 @@
               <mc:AlternateContent>
                 <mc:Choice Requires="wps">
                   <w:drawing>
-                    <wp:anchor distT="0" distB="0" distL="114300" distR="114300" simplePos="0" relativeHeight="251698176" behindDoc="0" locked="0" layoutInCell="1" allowOverlap="1" wp14:anchorId="2AED4B8C" wp14:editId="6C78035D">
+                    <wp:anchor distT="0" distB="0" distL="114300" distR="114300" simplePos="0" relativeHeight="251678720" behindDoc="0" locked="0" layoutInCell="1" allowOverlap="1" wp14:anchorId="414E20B9" wp14:editId="6D4A37B0">
                       <wp:simplePos x="0" y="0"/>
                       <wp:positionH relativeFrom="column">
                         <wp:posOffset>45720</wp:posOffset>
@@ -2488,7 +2534,7 @@
                 </mc:Choice>
                 <mc:Fallback>
                   <w:pict>
-                    <v:shape w14:anchorId="2AED4B8C" id="Cuadro de texto 48" o:spid="_x0000_s1034" type="#_x0000_t202" style="position:absolute;margin-left:3.6pt;margin-top:-8.95pt;width:47.25pt;height:18pt;z-index:251698176;visibility:visible;mso-wrap-style:square;mso-width-percent:0;mso-height-percent:0;mso-wrap-distance-left:9pt;mso-wrap-distance-top:0;mso-wrap-distance-right:9pt;mso-wrap-distance-bottom:0;mso-position-horizontal:absolute;mso-position-horizontal-relative:text;mso-position-vertical:absolute;mso-position-vertical-relative:text;mso-width-percent:0;mso-height-percent:0;mso-width-relative:margin;mso-height-relative:margin;v-text-anchor:top" o:gfxdata="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" filled="f" stroked="f" strokeweight=".5pt">
+                    <v:shape w14:anchorId="414E20B9" id="Cuadro de texto 48" o:spid="_x0000_s1034" type="#_x0000_t202" style="position:absolute;left:0;text-align:left;margin-left:3.6pt;margin-top:-8.95pt;width:47.25pt;height:18pt;z-index:251678720;visibility:visible;mso-wrap-style:square;mso-width-percent:0;mso-height-percent:0;mso-wrap-distance-left:9pt;mso-wrap-distance-top:0;mso-wrap-distance-right:9pt;mso-wrap-distance-bottom:0;mso-position-horizontal:absolute;mso-position-horizontal-relative:text;mso-position-vertical:absolute;mso-position-vertical-relative:text;mso-width-percent:0;mso-height-percent:0;mso-width-relative:margin;mso-height-relative:margin;v-text-anchor:top" o:gfxdata="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" filled="f" stroked="f" strokeweight=".5pt">
                       <v:textbox>
                         <w:txbxContent>
                           <w:p>
@@ -2528,7 +2574,7 @@
               <mc:AlternateContent>
                 <mc:Choice Requires="wps">
                   <w:drawing>
-                    <wp:anchor distT="0" distB="0" distL="114300" distR="114300" simplePos="0" relativeHeight="251663360" behindDoc="0" locked="0" layoutInCell="1" allowOverlap="1" wp14:anchorId="5325E7E4" wp14:editId="703DFF40">
+                    <wp:anchor distT="0" distB="0" distL="114300" distR="114300" simplePos="0" relativeHeight="251665408" behindDoc="0" locked="0" layoutInCell="1" allowOverlap="1" wp14:anchorId="53475D03" wp14:editId="73C82284">
                       <wp:simplePos x="0" y="0"/>
                       <wp:positionH relativeFrom="column">
                         <wp:posOffset>-67945</wp:posOffset>
@@ -2539,7 +2585,7 @@
                       <wp:extent cx="809625" cy="523875"/>
                       <wp:effectExtent l="0" t="0" r="28575" b="28575"/>
                       <wp:wrapNone/>
-                      <wp:docPr id="6" name="Rectángulo 6"/>
+                      <wp:docPr id="455" name="Rectángulo 455"/>
                       <wp:cNvGraphicFramePr/>
                       <a:graphic xmlns:a="http://schemas.openxmlformats.org/drawingml/2006/main">
                         <a:graphicData uri="http://schemas.microsoft.com/office/word/2010/wordprocessingShape">
@@ -2556,6 +2602,11 @@
                               <a:solidFill>
                                 <a:srgbClr val="0070C0"/>
                               </a:solidFill>
+                              <a:ln>
+                                <a:solidFill>
+                                  <a:srgbClr val="0070C0"/>
+                                </a:solidFill>
+                              </a:ln>
                             </wps:spPr>
                             <wps:style>
                               <a:lnRef idx="2">
@@ -2590,7 +2641,7 @@
                 </mc:Choice>
                 <mc:Fallback>
                   <w:pict>
-                    <v:rect w14:anchorId="79471FB7" id="Rectángulo 6" o:spid="_x0000_s1026" style="position:absolute;margin-left:-5.35pt;margin-top:.05pt;width:63.75pt;height:41.25pt;z-index:251663360;visibility:visible;mso-wrap-style:square;mso-height-percent:0;mso-wrap-distance-left:9pt;mso-wrap-distance-top:0;mso-wrap-distance-right:9pt;mso-wrap-distance-bottom:0;mso-position-horizontal:absolute;mso-position-horizontal-relative:text;mso-position-vertical:absolute;mso-position-vertical-relative:text;mso-height-percent:0;mso-height-relative:margin;v-text-anchor:middle" o:gfxdata="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" fillcolor="#0070c0" strokecolor="#1f4d78 [1604]" strokeweight="1pt"/>
+                    <v:rect w14:anchorId="4160A1C0" id="Rectángulo 455" o:spid="_x0000_s1026" style="position:absolute;margin-left:-5.35pt;margin-top:.05pt;width:63.75pt;height:41.25pt;z-index:251665408;visibility:visible;mso-wrap-style:square;mso-height-percent:0;mso-wrap-distance-left:9pt;mso-wrap-distance-top:0;mso-wrap-distance-right:9pt;mso-wrap-distance-bottom:0;mso-position-horizontal:absolute;mso-position-horizontal-relative:text;mso-position-vertical:absolute;mso-position-vertical-relative:text;mso-height-percent:0;mso-height-relative:margin;v-text-anchor:middle" o:gfxdata="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" fillcolor="#0070c0" strokecolor="#0070c0" strokeweight="1pt"/>
                   </w:pict>
                 </mc:Fallback>
               </mc:AlternateContent>
@@ -2603,7 +2654,7 @@
               <mc:AlternateContent>
                 <mc:Choice Requires="wps">
                   <w:drawing>
-                    <wp:anchor distT="0" distB="0" distL="114300" distR="114300" simplePos="0" relativeHeight="251688960" behindDoc="0" locked="0" layoutInCell="1" allowOverlap="1" wp14:anchorId="157629E5" wp14:editId="7132028A">
+                    <wp:anchor distT="0" distB="0" distL="114300" distR="114300" simplePos="0" relativeHeight="251674624" behindDoc="0" locked="0" layoutInCell="1" allowOverlap="1" wp14:anchorId="5FE10768" wp14:editId="56E5F885">
                       <wp:simplePos x="0" y="0"/>
                       <wp:positionH relativeFrom="column">
                         <wp:posOffset>17780</wp:posOffset>
@@ -2695,7 +2746,7 @@
                 </mc:Choice>
                 <mc:Fallback>
                   <w:pict>
-                    <v:roundrect w14:anchorId="157629E5" id="Rectángulo redondeado 42" o:spid="_x0000_s1035" style="position:absolute;margin-left:1.4pt;margin-top:.05pt;width:49.5pt;height:40.5pt;z-index:251688960;visibility:visible;mso-wrap-style:square;mso-width-percent:0;mso-height-percent:0;mso-wrap-distance-left:9pt;mso-wrap-distance-top:0;mso-wrap-distance-right:9pt;mso-wrap-distance-bottom:0;mso-position-horizontal:absolute;mso-position-horizontal-relative:text;mso-position-vertical:absolute;mso-position-vertical-relative:text;mso-width-percent:0;mso-height-percent:0;mso-width-relative:margin;mso-height-relative:margin;v-text-anchor:middle" arcsize="10923f" o:gfxdata="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" fillcolor="#37a9ff" strokecolor="black [3213]" strokeweight="1pt">
+                    <v:roundrect w14:anchorId="5FE10768" id="Rectángulo redondeado 42" o:spid="_x0000_s1035" style="position:absolute;left:0;text-align:left;margin-left:1.4pt;margin-top:.05pt;width:49.5pt;height:40.5pt;z-index:251674624;visibility:visible;mso-wrap-style:square;mso-width-percent:0;mso-height-percent:0;mso-wrap-distance-left:9pt;mso-wrap-distance-top:0;mso-wrap-distance-right:9pt;mso-wrap-distance-bottom:0;mso-position-horizontal:absolute;mso-position-horizontal-relative:text;mso-position-vertical:absolute;mso-position-vertical-relative:text;mso-width-percent:0;mso-height-percent:0;mso-width-relative:margin;mso-height-relative:margin;v-text-anchor:middle" arcsize="10923f" o:gfxdata="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" fillcolor="#37a9ff" strokecolor="black [3213]" strokeweight="1pt">
                       <v:stroke joinstyle="miter"/>
                       <v:textbox>
                         <w:txbxContent>
@@ -2733,22 +2784,23 @@
         </w:trPr>
         <w:tc>
           <w:tcPr>
-            <w:tcW w:w="1682" w:type="dxa"/>
+            <w:tcW w:w="1555" w:type="dxa"/>
             <w:vMerge/>
           </w:tcPr>
           <w:p>
             <w:pPr>
               <w:jc w:val="center"/>
               <w:rPr>
-                <w:sz w:val="16"/>
-                <w:szCs w:val="16"/>
-              </w:rPr>
-            </w:pPr>
-          </w:p>
-        </w:tc>
-        <w:tc>
-          <w:tcPr>
-            <w:tcW w:w="440" w:type="dxa"/>
+                <w:b/>
+                <w:sz w:val="16"/>
+                <w:szCs w:val="16"/>
+              </w:rPr>
+            </w:pPr>
+          </w:p>
+        </w:tc>
+        <w:tc>
+          <w:tcPr>
+            <w:tcW w:w="567" w:type="dxa"/>
           </w:tcPr>
           <w:p>
             <w:pPr>
@@ -2798,7 +2850,7 @@
               <mc:AlternateContent>
                 <mc:Choice Requires="wps">
                   <w:drawing>
-                    <wp:anchor distT="0" distB="0" distL="114300" distR="114300" simplePos="0" relativeHeight="251686912" behindDoc="0" locked="0" layoutInCell="1" allowOverlap="1" wp14:anchorId="26986BDC" wp14:editId="406E96FC">
+                    <wp:anchor distT="0" distB="0" distL="114300" distR="114300" simplePos="0" relativeHeight="251673600" behindDoc="0" locked="0" layoutInCell="1" allowOverlap="1" wp14:anchorId="4F7BFB0E" wp14:editId="625B21C6">
                       <wp:simplePos x="0" y="0"/>
                       <wp:positionH relativeFrom="column">
                         <wp:posOffset>26670</wp:posOffset>
@@ -2890,7 +2942,7 @@
                 </mc:Choice>
                 <mc:Fallback>
                   <w:pict>
-                    <v:roundrect w14:anchorId="26986BDC" id="Rectángulo redondeado 41" o:spid="_x0000_s1036" style="position:absolute;margin-left:2.1pt;margin-top:-.05pt;width:49.5pt;height:145.5pt;z-index:251686912;visibility:visible;mso-wrap-style:square;mso-width-percent:0;mso-height-percent:0;mso-wrap-distance-left:9pt;mso-wrap-distance-top:0;mso-wrap-distance-right:9pt;mso-wrap-distance-bottom:0;mso-position-horizontal:absolute;mso-position-horizontal-relative:text;mso-position-vertical:absolute;mso-position-vertical-relative:text;mso-width-percent:0;mso-height-percent:0;mso-width-relative:margin;mso-height-relative:margin;v-text-anchor:middle" arcsize="10923f" o:gfxdata="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" fillcolor="#ff4747" strokecolor="black [3213]" strokeweight="1pt">
+                    <v:roundrect w14:anchorId="4F7BFB0E" id="Rectángulo redondeado 41" o:spid="_x0000_s1036" style="position:absolute;left:0;text-align:left;margin-left:2.1pt;margin-top:-.05pt;width:49.5pt;height:145.5pt;z-index:251673600;visibility:visible;mso-wrap-style:square;mso-width-percent:0;mso-height-percent:0;mso-wrap-distance-left:9pt;mso-wrap-distance-top:0;mso-wrap-distance-right:9pt;mso-wrap-distance-bottom:0;mso-position-horizontal:absolute;mso-position-horizontal-relative:text;mso-position-vertical:absolute;mso-position-vertical-relative:text;mso-width-percent:0;mso-height-percent:0;mso-width-relative:margin;mso-height-relative:margin;v-text-anchor:middle" arcsize="10923f" o:gfxdata="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" fillcolor="#ff4747" strokecolor="black [3213]" strokeweight="1pt">
                       <v:stroke joinstyle="miter"/>
                       <v:textbox>
                         <w:txbxContent>
@@ -2934,22 +2986,23 @@
         </w:trPr>
         <w:tc>
           <w:tcPr>
-            <w:tcW w:w="1682" w:type="dxa"/>
+            <w:tcW w:w="1555" w:type="dxa"/>
             <w:vMerge/>
           </w:tcPr>
           <w:p>
             <w:pPr>
               <w:jc w:val="center"/>
               <w:rPr>
-                <w:sz w:val="16"/>
-                <w:szCs w:val="16"/>
-              </w:rPr>
-            </w:pPr>
-          </w:p>
-        </w:tc>
-        <w:tc>
-          <w:tcPr>
-            <w:tcW w:w="440" w:type="dxa"/>
+                <w:b/>
+                <w:sz w:val="16"/>
+                <w:szCs w:val="16"/>
+              </w:rPr>
+            </w:pPr>
+          </w:p>
+        </w:tc>
+        <w:tc>
+          <w:tcPr>
+            <w:tcW w:w="567" w:type="dxa"/>
           </w:tcPr>
           <w:p>
             <w:pPr>
@@ -3005,22 +3058,23 @@
         </w:trPr>
         <w:tc>
           <w:tcPr>
-            <w:tcW w:w="1682" w:type="dxa"/>
+            <w:tcW w:w="1555" w:type="dxa"/>
             <w:vMerge/>
           </w:tcPr>
           <w:p>
             <w:pPr>
               <w:jc w:val="center"/>
               <w:rPr>
-                <w:sz w:val="16"/>
-                <w:szCs w:val="16"/>
-              </w:rPr>
-            </w:pPr>
-          </w:p>
-        </w:tc>
-        <w:tc>
-          <w:tcPr>
-            <w:tcW w:w="440" w:type="dxa"/>
+                <w:b/>
+                <w:sz w:val="16"/>
+                <w:szCs w:val="16"/>
+              </w:rPr>
+            </w:pPr>
+          </w:p>
+        </w:tc>
+        <w:tc>
+          <w:tcPr>
+            <w:tcW w:w="567" w:type="dxa"/>
           </w:tcPr>
           <w:p>
             <w:pPr>
@@ -3076,22 +3130,23 @@
         </w:trPr>
         <w:tc>
           <w:tcPr>
-            <w:tcW w:w="1682" w:type="dxa"/>
+            <w:tcW w:w="1555" w:type="dxa"/>
             <w:vMerge/>
           </w:tcPr>
           <w:p>
             <w:pPr>
               <w:jc w:val="center"/>
               <w:rPr>
-                <w:sz w:val="16"/>
-                <w:szCs w:val="16"/>
-              </w:rPr>
-            </w:pPr>
-          </w:p>
-        </w:tc>
-        <w:tc>
-          <w:tcPr>
-            <w:tcW w:w="440" w:type="dxa"/>
+                <w:b/>
+                <w:sz w:val="16"/>
+                <w:szCs w:val="16"/>
+              </w:rPr>
+            </w:pPr>
+          </w:p>
+        </w:tc>
+        <w:tc>
+          <w:tcPr>
+            <w:tcW w:w="567" w:type="dxa"/>
           </w:tcPr>
           <w:p>
             <w:pPr>
@@ -3147,19 +3202,21 @@
         </w:trPr>
         <w:tc>
           <w:tcPr>
-            <w:tcW w:w="1682" w:type="dxa"/>
+            <w:tcW w:w="1555" w:type="dxa"/>
             <w:vMerge w:val="restart"/>
           </w:tcPr>
           <w:p>
             <w:pPr>
               <w:jc w:val="center"/>
               <w:rPr>
-                <w:sz w:val="16"/>
-                <w:szCs w:val="16"/>
-              </w:rPr>
-            </w:pPr>
-            <w:r>
-              <w:rPr>
+                <w:b/>
+                <w:sz w:val="16"/>
+                <w:szCs w:val="16"/>
+              </w:rPr>
+            </w:pPr>
+            <w:r>
+              <w:rPr>
+                <w:b/>
                 <w:sz w:val="16"/>
                 <w:szCs w:val="16"/>
               </w:rPr>
@@ -3169,7 +3226,7 @@
         </w:tc>
         <w:tc>
           <w:tcPr>
-            <w:tcW w:w="440" w:type="dxa"/>
+            <w:tcW w:w="567" w:type="dxa"/>
           </w:tcPr>
           <w:p>
             <w:pPr>
@@ -3201,7 +3258,7 @@
               <mc:AlternateContent>
                 <mc:Choice Requires="wps">
                   <w:drawing>
-                    <wp:anchor distT="0" distB="0" distL="114300" distR="114300" simplePos="0" relativeHeight="251700224" behindDoc="0" locked="0" layoutInCell="1" allowOverlap="1" wp14:anchorId="6DA326FF" wp14:editId="271C0298">
+                    <wp:anchor distT="0" distB="0" distL="114300" distR="114300" simplePos="0" relativeHeight="251679744" behindDoc="0" locked="0" layoutInCell="1" allowOverlap="1" wp14:anchorId="5D2B9307" wp14:editId="6BB4552C">
                       <wp:simplePos x="0" y="0"/>
                       <wp:positionH relativeFrom="column">
                         <wp:posOffset>36830</wp:posOffset>
@@ -3285,7 +3342,7 @@
                 </mc:Choice>
                 <mc:Fallback>
                   <w:pict>
-                    <v:shape w14:anchorId="6DA326FF" id="Cuadro de texto 49" o:spid="_x0000_s1037" type="#_x0000_t202" style="position:absolute;margin-left:2.9pt;margin-top:10.75pt;width:47.25pt;height:18pt;z-index:251700224;visibility:visible;mso-wrap-style:square;mso-width-percent:0;mso-height-percent:0;mso-wrap-distance-left:9pt;mso-wrap-distance-top:0;mso-wrap-distance-right:9pt;mso-wrap-distance-bottom:0;mso-position-horizontal:absolute;mso-position-horizontal-relative:text;mso-position-vertical:absolute;mso-position-vertical-relative:text;mso-width-percent:0;mso-height-percent:0;mso-width-relative:margin;mso-height-relative:margin;v-text-anchor:top" o:gfxdata="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" filled="f" stroked="f" strokeweight=".5pt">
+                    <v:shape w14:anchorId="5D2B9307" id="Cuadro de texto 49" o:spid="_x0000_s1037" type="#_x0000_t202" style="position:absolute;left:0;text-align:left;margin-left:2.9pt;margin-top:10.75pt;width:47.25pt;height:18pt;z-index:251679744;visibility:visible;mso-wrap-style:square;mso-width-percent:0;mso-height-percent:0;mso-wrap-distance-left:9pt;mso-wrap-distance-top:0;mso-wrap-distance-right:9pt;mso-wrap-distance-bottom:0;mso-position-horizontal:absolute;mso-position-horizontal-relative:text;mso-position-vertical:absolute;mso-position-vertical-relative:text;mso-width-percent:0;mso-height-percent:0;mso-width-relative:margin;mso-height-relative:margin;v-text-anchor:top" o:gfxdata="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" filled="f" stroked="f" strokeweight=".5pt">
                       <v:textbox>
                         <w:txbxContent>
                           <w:p>
@@ -3343,22 +3400,23 @@
         </w:trPr>
         <w:tc>
           <w:tcPr>
-            <w:tcW w:w="1682" w:type="dxa"/>
+            <w:tcW w:w="1555" w:type="dxa"/>
             <w:vMerge/>
           </w:tcPr>
           <w:p>
             <w:pPr>
               <w:jc w:val="center"/>
               <w:rPr>
-                <w:sz w:val="16"/>
-                <w:szCs w:val="16"/>
-              </w:rPr>
-            </w:pPr>
-          </w:p>
-        </w:tc>
-        <w:tc>
-          <w:tcPr>
-            <w:tcW w:w="440" w:type="dxa"/>
+                <w:b/>
+                <w:sz w:val="16"/>
+                <w:szCs w:val="16"/>
+              </w:rPr>
+            </w:pPr>
+          </w:p>
+        </w:tc>
+        <w:tc>
+          <w:tcPr>
+            <w:tcW w:w="567" w:type="dxa"/>
           </w:tcPr>
           <w:p>
             <w:pPr>
@@ -3414,22 +3472,23 @@
         </w:trPr>
         <w:tc>
           <w:tcPr>
-            <w:tcW w:w="1682" w:type="dxa"/>
+            <w:tcW w:w="1555" w:type="dxa"/>
             <w:vMerge/>
           </w:tcPr>
           <w:p>
             <w:pPr>
               <w:jc w:val="center"/>
               <w:rPr>
-                <w:sz w:val="16"/>
-                <w:szCs w:val="16"/>
-              </w:rPr>
-            </w:pPr>
-          </w:p>
-        </w:tc>
-        <w:tc>
-          <w:tcPr>
-            <w:tcW w:w="440" w:type="dxa"/>
+                <w:b/>
+                <w:sz w:val="16"/>
+                <w:szCs w:val="16"/>
+              </w:rPr>
+            </w:pPr>
+          </w:p>
+        </w:tc>
+        <w:tc>
+          <w:tcPr>
+            <w:tcW w:w="567" w:type="dxa"/>
           </w:tcPr>
           <w:p>
             <w:pPr>
@@ -3485,22 +3544,23 @@
         </w:trPr>
         <w:tc>
           <w:tcPr>
-            <w:tcW w:w="1682" w:type="dxa"/>
+            <w:tcW w:w="1555" w:type="dxa"/>
             <w:vMerge/>
           </w:tcPr>
           <w:p>
             <w:pPr>
               <w:jc w:val="center"/>
               <w:rPr>
-                <w:sz w:val="16"/>
-                <w:szCs w:val="16"/>
-              </w:rPr>
-            </w:pPr>
-          </w:p>
-        </w:tc>
-        <w:tc>
-          <w:tcPr>
-            <w:tcW w:w="440" w:type="dxa"/>
+                <w:b/>
+                <w:sz w:val="16"/>
+                <w:szCs w:val="16"/>
+              </w:rPr>
+            </w:pPr>
+          </w:p>
+        </w:tc>
+        <w:tc>
+          <w:tcPr>
+            <w:tcW w:w="567" w:type="dxa"/>
           </w:tcPr>
           <w:p>
             <w:pPr>
@@ -3556,7 +3616,7 @@
               <mc:AlternateContent>
                 <mc:Choice Requires="wps">
                   <w:drawing>
-                    <wp:anchor distT="0" distB="0" distL="114300" distR="114300" simplePos="0" relativeHeight="251693056" behindDoc="0" locked="0" layoutInCell="1" allowOverlap="1" wp14:anchorId="789C41BB" wp14:editId="1D928BD6">
+                    <wp:anchor distT="0" distB="0" distL="114300" distR="114300" simplePos="0" relativeHeight="251676672" behindDoc="0" locked="0" layoutInCell="1" allowOverlap="1" wp14:anchorId="00346CD4" wp14:editId="763FAD98">
                       <wp:simplePos x="0" y="0"/>
                       <wp:positionH relativeFrom="column">
                         <wp:posOffset>17780</wp:posOffset>
@@ -3648,7 +3708,7 @@
                 </mc:Choice>
                 <mc:Fallback>
                   <w:pict>
-                    <v:roundrect w14:anchorId="789C41BB" id="Rectángulo redondeado 44" o:spid="_x0000_s1038" style="position:absolute;margin-left:1.4pt;margin-top:18.75pt;width:49.5pt;height:48pt;z-index:251693056;visibility:visible;mso-wrap-style:square;mso-width-percent:0;mso-height-percent:0;mso-wrap-distance-left:9pt;mso-wrap-distance-top:0;mso-wrap-distance-right:9pt;mso-wrap-distance-bottom:0;mso-position-horizontal:absolute;mso-position-horizontal-relative:text;mso-position-vertical:absolute;mso-position-vertical-relative:text;mso-width-percent:0;mso-height-percent:0;mso-width-relative:margin;mso-height-relative:margin;v-text-anchor:middle" arcsize="10923f" o:gfxdata="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" fillcolor="#37a9ff" strokecolor="black [3213]" strokeweight="1pt">
+                    <v:roundrect w14:anchorId="00346CD4" id="Rectángulo redondeado 44" o:spid="_x0000_s1038" style="position:absolute;left:0;text-align:left;margin-left:1.4pt;margin-top:18.75pt;width:49.5pt;height:48pt;z-index:251676672;visibility:visible;mso-wrap-style:square;mso-width-percent:0;mso-height-percent:0;mso-wrap-distance-left:9pt;mso-wrap-distance-top:0;mso-wrap-distance-right:9pt;mso-wrap-distance-bottom:0;mso-position-horizontal:absolute;mso-position-horizontal-relative:text;mso-position-vertical:absolute;mso-position-vertical-relative:text;mso-width-percent:0;mso-height-percent:0;mso-width-relative:margin;mso-height-relative:margin;v-text-anchor:middle" arcsize="10923f" o:gfxdata="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" fillcolor="#37a9ff" strokecolor="black [3213]" strokeweight="1pt">
                       <v:stroke joinstyle="miter"/>
                       <v:textbox>
                         <w:txbxContent>
@@ -3685,7 +3745,7 @@
               <mc:AlternateContent>
                 <mc:Choice Requires="wps">
                   <w:drawing>
-                    <wp:anchor distT="0" distB="0" distL="114300" distR="114300" simplePos="0" relativeHeight="251691008" behindDoc="0" locked="0" layoutInCell="1" allowOverlap="1" wp14:anchorId="1A0B4F9C" wp14:editId="3EF9D65C">
+                    <wp:anchor distT="0" distB="0" distL="114300" distR="114300" simplePos="0" relativeHeight="251675648" behindDoc="0" locked="0" layoutInCell="1" allowOverlap="1" wp14:anchorId="03F3A359" wp14:editId="34CE4A40">
                       <wp:simplePos x="0" y="0"/>
                       <wp:positionH relativeFrom="column">
                         <wp:posOffset>17780</wp:posOffset>
@@ -3777,7 +3837,7 @@
                 </mc:Choice>
                 <mc:Fallback>
                   <w:pict>
-                    <v:roundrect w14:anchorId="1A0B4F9C" id="Rectángulo redondeado 43" o:spid="_x0000_s1039" style="position:absolute;margin-left:1.4pt;margin-top:3.75pt;width:49.5pt;height:153pt;z-index:251691008;visibility:visible;mso-wrap-style:square;mso-width-percent:0;mso-height-percent:0;mso-wrap-distance-left:9pt;mso-wrap-distance-top:0;mso-wrap-distance-right:9pt;mso-wrap-distance-bottom:0;mso-position-horizontal:absolute;mso-position-horizontal-relative:text;mso-position-vertical:absolute;mso-position-vertical-relative:text;mso-width-percent:0;mso-height-percent:0;mso-width-relative:margin;mso-height-relative:margin;v-text-anchor:middle" arcsize="10923f" o:gfxdata="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" fillcolor="#37a9ff" strokecolor="black [3213]" strokeweight="1pt">
+                    <v:roundrect w14:anchorId="03F3A359" id="Rectángulo redondeado 43" o:spid="_x0000_s1039" style="position:absolute;left:0;text-align:left;margin-left:1.4pt;margin-top:3.75pt;width:49.5pt;height:153pt;z-index:251675648;visibility:visible;mso-wrap-style:square;mso-width-percent:0;mso-height-percent:0;mso-wrap-distance-left:9pt;mso-wrap-distance-top:0;mso-wrap-distance-right:9pt;mso-wrap-distance-bottom:0;mso-position-horizontal:absolute;mso-position-horizontal-relative:text;mso-position-vertical:absolute;mso-position-vertical-relative:text;mso-width-percent:0;mso-height-percent:0;mso-width-relative:margin;mso-height-relative:margin;v-text-anchor:middle" arcsize="10923f" o:gfxdata="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" fillcolor="#37a9ff" strokecolor="black [3213]" strokeweight="1pt">
                       <v:stroke joinstyle="miter"/>
                       <v:textbox>
                         <w:txbxContent>
@@ -3815,19 +3875,21 @@
         </w:trPr>
         <w:tc>
           <w:tcPr>
-            <w:tcW w:w="1682" w:type="dxa"/>
+            <w:tcW w:w="1555" w:type="dxa"/>
             <w:vMerge w:val="restart"/>
           </w:tcPr>
           <w:p>
             <w:pPr>
               <w:jc w:val="center"/>
               <w:rPr>
-                <w:sz w:val="16"/>
-                <w:szCs w:val="16"/>
-              </w:rPr>
-            </w:pPr>
-            <w:r>
-              <w:rPr>
+                <w:b/>
+                <w:sz w:val="16"/>
+                <w:szCs w:val="16"/>
+              </w:rPr>
+            </w:pPr>
+            <w:r>
+              <w:rPr>
+                <w:b/>
                 <w:sz w:val="16"/>
                 <w:szCs w:val="16"/>
               </w:rPr>
@@ -3837,7 +3899,7 @@
         </w:tc>
         <w:tc>
           <w:tcPr>
-            <w:tcW w:w="440" w:type="dxa"/>
+            <w:tcW w:w="567" w:type="dxa"/>
           </w:tcPr>
           <w:p>
             <w:pPr>
@@ -3893,7 +3955,7 @@
               <mc:AlternateContent>
                 <mc:Choice Requires="wps">
                   <w:drawing>
-                    <wp:anchor distT="0" distB="0" distL="114300" distR="114300" simplePos="0" relativeHeight="251657214" behindDoc="0" locked="0" layoutInCell="1" allowOverlap="1" wp14:anchorId="11A1543A" wp14:editId="7528EF83">
+                    <wp:anchor distT="0" distB="0" distL="114300" distR="114300" simplePos="0" relativeHeight="251659264" behindDoc="0" locked="0" layoutInCell="1" allowOverlap="1" wp14:anchorId="69034693" wp14:editId="3DB760A0">
                       <wp:simplePos x="0" y="0"/>
                       <wp:positionH relativeFrom="column">
                         <wp:posOffset>-67945</wp:posOffset>
@@ -3921,6 +3983,11 @@
                               <a:solidFill>
                                 <a:srgbClr val="0070C0"/>
                               </a:solidFill>
+                              <a:ln>
+                                <a:solidFill>
+                                  <a:srgbClr val="0070C0"/>
+                                </a:solidFill>
+                              </a:ln>
                             </wps:spPr>
                             <wps:style>
                               <a:lnRef idx="2">
@@ -3955,7 +4022,7 @@
                 </mc:Choice>
                 <mc:Fallback>
                   <w:pict>
-                    <v:rect w14:anchorId="6EB45B5D" id="Rectángulo 46" o:spid="_x0000_s1026" style="position:absolute;margin-left:-5.35pt;margin-top:-15.85pt;width:63.75pt;height:204pt;z-index:251657214;visibility:visible;mso-wrap-style:square;mso-height-percent:0;mso-wrap-distance-left:9pt;mso-wrap-distance-top:0;mso-wrap-distance-right:9pt;mso-wrap-distance-bottom:0;mso-position-horizontal:absolute;mso-position-horizontal-relative:text;mso-position-vertical:absolute;mso-position-vertical-relative:text;mso-height-percent:0;mso-height-relative:margin;v-text-anchor:middle" o:gfxdata="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" fillcolor="#0070c0" strokecolor="#1f4d78 [1604]" strokeweight="1pt"/>
+                    <v:rect w14:anchorId="522EDF6E" id="Rectángulo 46" o:spid="_x0000_s1026" style="position:absolute;margin-left:-5.35pt;margin-top:-15.85pt;width:63.75pt;height:204pt;z-index:251659264;visibility:visible;mso-wrap-style:square;mso-height-percent:0;mso-wrap-distance-left:9pt;mso-wrap-distance-top:0;mso-wrap-distance-right:9pt;mso-wrap-distance-bottom:0;mso-position-horizontal:absolute;mso-position-horizontal-relative:text;mso-position-vertical:absolute;mso-position-vertical-relative:text;mso-height-percent:0;mso-height-relative:margin;v-text-anchor:middle" o:gfxdata="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" fillcolor="#0070c0" strokecolor="#0070c0" strokeweight="1pt"/>
                   </w:pict>
                 </mc:Fallback>
               </mc:AlternateContent>
@@ -3969,22 +4036,23 @@
         </w:trPr>
         <w:tc>
           <w:tcPr>
-            <w:tcW w:w="1682" w:type="dxa"/>
+            <w:tcW w:w="1555" w:type="dxa"/>
             <w:vMerge/>
           </w:tcPr>
           <w:p>
             <w:pPr>
               <w:jc w:val="center"/>
               <w:rPr>
-                <w:sz w:val="16"/>
-                <w:szCs w:val="16"/>
-              </w:rPr>
-            </w:pPr>
-          </w:p>
-        </w:tc>
-        <w:tc>
-          <w:tcPr>
-            <w:tcW w:w="440" w:type="dxa"/>
+                <w:b/>
+                <w:sz w:val="16"/>
+                <w:szCs w:val="16"/>
+              </w:rPr>
+            </w:pPr>
+          </w:p>
+        </w:tc>
+        <w:tc>
+          <w:tcPr>
+            <w:tcW w:w="567" w:type="dxa"/>
           </w:tcPr>
           <w:p>
             <w:pPr>
@@ -4040,22 +4108,23 @@
         </w:trPr>
         <w:tc>
           <w:tcPr>
-            <w:tcW w:w="1682" w:type="dxa"/>
+            <w:tcW w:w="1555" w:type="dxa"/>
             <w:vMerge/>
           </w:tcPr>
           <w:p>
             <w:pPr>
               <w:jc w:val="center"/>
               <w:rPr>
-                <w:sz w:val="16"/>
-                <w:szCs w:val="16"/>
-              </w:rPr>
-            </w:pPr>
-          </w:p>
-        </w:tc>
-        <w:tc>
-          <w:tcPr>
-            <w:tcW w:w="440" w:type="dxa"/>
+                <w:b/>
+                <w:sz w:val="16"/>
+                <w:szCs w:val="16"/>
+              </w:rPr>
+            </w:pPr>
+          </w:p>
+        </w:tc>
+        <w:tc>
+          <w:tcPr>
+            <w:tcW w:w="567" w:type="dxa"/>
           </w:tcPr>
           <w:p>
             <w:pPr>
@@ -4111,22 +4180,23 @@
         </w:trPr>
         <w:tc>
           <w:tcPr>
-            <w:tcW w:w="1682" w:type="dxa"/>
+            <w:tcW w:w="1555" w:type="dxa"/>
             <w:vMerge/>
           </w:tcPr>
           <w:p>
             <w:pPr>
               <w:jc w:val="center"/>
               <w:rPr>
-                <w:sz w:val="16"/>
-                <w:szCs w:val="16"/>
-              </w:rPr>
-            </w:pPr>
-          </w:p>
-        </w:tc>
-        <w:tc>
-          <w:tcPr>
-            <w:tcW w:w="440" w:type="dxa"/>
+                <w:b/>
+                <w:sz w:val="16"/>
+                <w:szCs w:val="16"/>
+              </w:rPr>
+            </w:pPr>
+          </w:p>
+        </w:tc>
+        <w:tc>
+          <w:tcPr>
+            <w:tcW w:w="567" w:type="dxa"/>
           </w:tcPr>
           <w:p>
             <w:pPr>
@@ -4182,7 +4252,7 @@
               <mc:AlternateContent>
                 <mc:Choice Requires="wps">
                   <w:drawing>
-                    <wp:anchor distT="0" distB="0" distL="114300" distR="114300" simplePos="0" relativeHeight="251695104" behindDoc="0" locked="0" layoutInCell="1" allowOverlap="1" wp14:anchorId="3E796881" wp14:editId="52AAF6B4">
+                    <wp:anchor distT="0" distB="0" distL="114300" distR="114300" simplePos="0" relativeHeight="251677696" behindDoc="0" locked="0" layoutInCell="1" allowOverlap="1" wp14:anchorId="3F02B131" wp14:editId="6554812F">
                       <wp:simplePos x="0" y="0"/>
                       <wp:positionH relativeFrom="column">
                         <wp:posOffset>84455</wp:posOffset>
@@ -4274,7 +4344,7 @@
                 </mc:Choice>
                 <mc:Fallback>
                   <w:pict>
-                    <v:roundrect w14:anchorId="3E796881" id="Rectángulo redondeado 45" o:spid="_x0000_s1040" style="position:absolute;margin-left:6.65pt;margin-top:-.4pt;width:49.5pt;height:126.75pt;z-index:251695104;visibility:visible;mso-wrap-style:square;mso-width-percent:0;mso-height-percent:0;mso-wrap-distance-left:9pt;mso-wrap-distance-top:0;mso-wrap-distance-right:9pt;mso-wrap-distance-bottom:0;mso-position-horizontal:absolute;mso-position-horizontal-relative:text;mso-position-vertical:absolute;mso-position-vertical-relative:text;mso-width-percent:0;mso-height-percent:0;mso-width-relative:margin;mso-height-relative:margin;v-text-anchor:middle" arcsize="10923f" o:gfxdata="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" fillcolor="#37a9ff" strokecolor="black [3213]" strokeweight="1pt">
+                    <v:roundrect w14:anchorId="3F02B131" id="Rectángulo redondeado 45" o:spid="_x0000_s1040" style="position:absolute;left:0;text-align:left;margin-left:6.65pt;margin-top:-.4pt;width:49.5pt;height:126.75pt;z-index:251677696;visibility:visible;mso-wrap-style:square;mso-width-percent:0;mso-height-percent:0;mso-wrap-distance-left:9pt;mso-wrap-distance-top:0;mso-wrap-distance-right:9pt;mso-wrap-distance-bottom:0;mso-position-horizontal:absolute;mso-position-horizontal-relative:text;mso-position-vertical:absolute;mso-position-vertical-relative:text;mso-width-percent:0;mso-height-percent:0;mso-width-relative:margin;mso-height-relative:margin;v-text-anchor:middle" arcsize="10923f" o:gfxdata="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" fillcolor="#37a9ff" strokecolor="black [3213]" strokeweight="1pt">
                       <v:stroke joinstyle="miter"/>
                       <v:textbox>
                         <w:txbxContent>
@@ -4312,22 +4382,23 @@
         </w:trPr>
         <w:tc>
           <w:tcPr>
-            <w:tcW w:w="1682" w:type="dxa"/>
+            <w:tcW w:w="1555" w:type="dxa"/>
             <w:vMerge/>
           </w:tcPr>
           <w:p>
             <w:pPr>
               <w:jc w:val="center"/>
               <w:rPr>
-                <w:sz w:val="16"/>
-                <w:szCs w:val="16"/>
-              </w:rPr>
-            </w:pPr>
-          </w:p>
-        </w:tc>
-        <w:tc>
-          <w:tcPr>
-            <w:tcW w:w="440" w:type="dxa"/>
+                <w:b/>
+                <w:sz w:val="16"/>
+                <w:szCs w:val="16"/>
+              </w:rPr>
+            </w:pPr>
+          </w:p>
+        </w:tc>
+        <w:tc>
+          <w:tcPr>
+            <w:tcW w:w="567" w:type="dxa"/>
           </w:tcPr>
           <w:p>
             <w:pPr>
@@ -4383,19 +4454,21 @@
         </w:trPr>
         <w:tc>
           <w:tcPr>
-            <w:tcW w:w="1682" w:type="dxa"/>
+            <w:tcW w:w="1555" w:type="dxa"/>
             <w:vMerge w:val="restart"/>
           </w:tcPr>
           <w:p>
             <w:pPr>
               <w:jc w:val="center"/>
               <w:rPr>
-                <w:sz w:val="16"/>
-                <w:szCs w:val="16"/>
-              </w:rPr>
-            </w:pPr>
-            <w:r>
-              <w:rPr>
+                <w:b/>
+                <w:sz w:val="16"/>
+                <w:szCs w:val="16"/>
+              </w:rPr>
+            </w:pPr>
+            <w:r>
+              <w:rPr>
+                <w:b/>
                 <w:sz w:val="16"/>
                 <w:szCs w:val="16"/>
               </w:rPr>
@@ -4405,7 +4478,7 @@
         </w:tc>
         <w:tc>
           <w:tcPr>
-            <w:tcW w:w="440" w:type="dxa"/>
+            <w:tcW w:w="567" w:type="dxa"/>
           </w:tcPr>
           <w:p>
             <w:pPr>
@@ -4461,22 +4534,23 @@
         </w:trPr>
         <w:tc>
           <w:tcPr>
-            <w:tcW w:w="1682" w:type="dxa"/>
+            <w:tcW w:w="1555" w:type="dxa"/>
             <w:vMerge/>
           </w:tcPr>
           <w:p>
             <w:pPr>
               <w:jc w:val="center"/>
               <w:rPr>
-                <w:sz w:val="16"/>
-                <w:szCs w:val="16"/>
-              </w:rPr>
-            </w:pPr>
-          </w:p>
-        </w:tc>
-        <w:tc>
-          <w:tcPr>
-            <w:tcW w:w="440" w:type="dxa"/>
+                <w:b/>
+                <w:sz w:val="16"/>
+                <w:szCs w:val="16"/>
+              </w:rPr>
+            </w:pPr>
+          </w:p>
+        </w:tc>
+        <w:tc>
+          <w:tcPr>
+            <w:tcW w:w="567" w:type="dxa"/>
           </w:tcPr>
           <w:p>
             <w:pPr>
@@ -4532,22 +4606,23 @@
         </w:trPr>
         <w:tc>
           <w:tcPr>
-            <w:tcW w:w="1682" w:type="dxa"/>
+            <w:tcW w:w="1555" w:type="dxa"/>
             <w:vMerge/>
           </w:tcPr>
           <w:p>
             <w:pPr>
               <w:jc w:val="center"/>
               <w:rPr>
-                <w:sz w:val="16"/>
-                <w:szCs w:val="16"/>
-              </w:rPr>
-            </w:pPr>
-          </w:p>
-        </w:tc>
-        <w:tc>
-          <w:tcPr>
-            <w:tcW w:w="440" w:type="dxa"/>
+                <w:b/>
+                <w:sz w:val="16"/>
+                <w:szCs w:val="16"/>
+              </w:rPr>
+            </w:pPr>
+          </w:p>
+        </w:tc>
+        <w:tc>
+          <w:tcPr>
+            <w:tcW w:w="567" w:type="dxa"/>
           </w:tcPr>
           <w:p>
             <w:pPr>
@@ -4603,22 +4678,23 @@
         </w:trPr>
         <w:tc>
           <w:tcPr>
-            <w:tcW w:w="1682" w:type="dxa"/>
+            <w:tcW w:w="1555" w:type="dxa"/>
             <w:vMerge/>
           </w:tcPr>
           <w:p>
             <w:pPr>
               <w:jc w:val="center"/>
               <w:rPr>
-                <w:sz w:val="16"/>
-                <w:szCs w:val="16"/>
-              </w:rPr>
-            </w:pPr>
-          </w:p>
-        </w:tc>
-        <w:tc>
-          <w:tcPr>
-            <w:tcW w:w="440" w:type="dxa"/>
+                <w:b/>
+                <w:sz w:val="16"/>
+                <w:szCs w:val="16"/>
+              </w:rPr>
+            </w:pPr>
+          </w:p>
+        </w:tc>
+        <w:tc>
+          <w:tcPr>
+            <w:tcW w:w="567" w:type="dxa"/>
           </w:tcPr>
           <w:p>
             <w:pPr>
@@ -4674,19 +4750,21 @@
         </w:trPr>
         <w:tc>
           <w:tcPr>
-            <w:tcW w:w="1682" w:type="dxa"/>
+            <w:tcW w:w="1555" w:type="dxa"/>
             <w:vMerge w:val="restart"/>
           </w:tcPr>
           <w:p>
             <w:pPr>
               <w:jc w:val="center"/>
               <w:rPr>
-                <w:sz w:val="16"/>
-                <w:szCs w:val="16"/>
-              </w:rPr>
-            </w:pPr>
-            <w:r>
-              <w:rPr>
+                <w:b/>
+                <w:sz w:val="16"/>
+                <w:szCs w:val="16"/>
+              </w:rPr>
+            </w:pPr>
+            <w:r>
+              <w:rPr>
+                <w:b/>
                 <w:sz w:val="16"/>
                 <w:szCs w:val="16"/>
               </w:rPr>
@@ -4696,7 +4774,7 @@
         </w:tc>
         <w:tc>
           <w:tcPr>
-            <w:tcW w:w="440" w:type="dxa"/>
+            <w:tcW w:w="567" w:type="dxa"/>
           </w:tcPr>
           <w:p>
             <w:pPr>
@@ -4746,18 +4824,18 @@
               <mc:AlternateContent>
                 <mc:Choice Requires="wps">
                   <w:drawing>
-                    <wp:anchor distT="0" distB="0" distL="114300" distR="114300" simplePos="0" relativeHeight="251710464" behindDoc="0" locked="0" layoutInCell="1" allowOverlap="1" wp14:anchorId="03C72911" wp14:editId="0A7F2435">
+                    <wp:anchor distT="0" distB="0" distL="114300" distR="114300" simplePos="0" relativeHeight="251685888" behindDoc="0" locked="0" layoutInCell="1" allowOverlap="1" wp14:anchorId="75ECE6DA" wp14:editId="1C611FED">
                       <wp:simplePos x="0" y="0"/>
                       <wp:positionH relativeFrom="column">
                         <wp:posOffset>-735330</wp:posOffset>
                       </wp:positionH>
                       <wp:positionV relativeFrom="paragraph">
-                        <wp:posOffset>177800</wp:posOffset>
+                        <wp:posOffset>182245</wp:posOffset>
                       </wp:positionV>
-                      <wp:extent cx="2181225" cy="285750"/>
-                      <wp:effectExtent l="0" t="0" r="9525" b="0"/>
+                      <wp:extent cx="2228850" cy="285750"/>
+                      <wp:effectExtent l="0" t="0" r="0" b="0"/>
                       <wp:wrapNone/>
-                      <wp:docPr id="13" name="Cuadro de texto 13"/>
+                      <wp:docPr id="456" name="Cuadro de texto 456"/>
                       <wp:cNvGraphicFramePr/>
                       <a:graphic xmlns:a="http://schemas.openxmlformats.org/drawingml/2006/main">
                         <a:graphicData uri="http://schemas.microsoft.com/office/word/2010/wordprocessingShape">
@@ -4766,7 +4844,7 @@
                             <wps:spPr>
                               <a:xfrm>
                                 <a:off x="0" y="0"/>
-                                <a:ext cx="2181225" cy="285750"/>
+                                <a:ext cx="2228850" cy="285750"/>
                               </a:xfrm>
                               <a:prstGeom prst="rect">
                                 <a:avLst/>
@@ -4803,17 +4881,12 @@
                                       <w:b/>
                                     </w:rPr>
                                   </w:pPr>
+                                  <w:bookmarkStart w:id="3" w:name="Hito3"/>
                                   <w:r>
                                     <w:rPr>
                                       <w:b/>
                                     </w:rPr>
-                                    <w:t>WBS-17: 05</w:t>
-                                  </w:r>
-                                  <w:r>
-                                    <w:rPr>
-                                      <w:b/>
-                                    </w:rPr>
-                                    <w:t>/09</w:t>
+                                    <w:t>WBS-17: 05/09</w:t>
                                   </w:r>
                                   <w:r>
                                     <w:rPr>
@@ -4825,20 +4898,9 @@
                                     <w:rPr>
                                       <w:b/>
                                     </w:rPr>
-                                    <w:t>De</w:t>
+                                    <w:t>Despliegue</w:t>
                                   </w:r>
-                                  <w:r>
-                                    <w:rPr>
-                                      <w:b/>
-                                    </w:rPr>
-                                    <w:t>s</w:t>
-                                  </w:r>
-                                  <w:r>
-                                    <w:rPr>
-                                      <w:b/>
-                                    </w:rPr>
-                                    <w:t>pliegue</w:t>
-                                  </w:r>
+                                  <w:bookmarkEnd w:id="3"/>
                                 </w:p>
                               </w:txbxContent>
                             </wps:txbx>
@@ -4859,7 +4921,7 @@
                 </mc:Choice>
                 <mc:Fallback>
                   <w:pict>
-                    <v:shape w14:anchorId="03C72911" id="Cuadro de texto 13" o:spid="_x0000_s1041" type="#_x0000_t202" style="position:absolute;margin-left:-57.9pt;margin-top:14pt;width:171.75pt;height:22.5pt;z-index:251710464;visibility:visible;mso-wrap-style:square;mso-width-percent:0;mso-wrap-distance-left:9pt;mso-wrap-distance-top:0;mso-wrap-distance-right:9pt;mso-wrap-distance-bottom:0;mso-position-horizontal:absolute;mso-position-horizontal-relative:text;mso-position-vertical:absolute;mso-position-vertical-relative:text;mso-width-percent:0;mso-width-relative:margin;v-text-anchor:top" o:gfxdata="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" fillcolor="#d8d8d8 [2732]" stroked="f" strokeweight=".5pt">
+                    <v:shape w14:anchorId="75ECE6DA" id="Cuadro de texto 456" o:spid="_x0000_s1041" type="#_x0000_t202" style="position:absolute;left:0;text-align:left;margin-left:-57.9pt;margin-top:14.35pt;width:175.5pt;height:22.5pt;z-index:251685888;visibility:visible;mso-wrap-style:square;mso-width-percent:0;mso-wrap-distance-left:9pt;mso-wrap-distance-top:0;mso-wrap-distance-right:9pt;mso-wrap-distance-bottom:0;mso-position-horizontal:absolute;mso-position-horizontal-relative:text;mso-position-vertical:absolute;mso-position-vertical-relative:text;mso-width-percent:0;mso-width-relative:margin;v-text-anchor:top" o:gfxdata="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" fillcolor="#d8d8d8 [2732]" stroked="f" strokeweight=".5pt">
                       <v:textbox>
                         <w:txbxContent>
                           <w:p>
@@ -4868,17 +4930,12 @@
                                 <w:b/>
                               </w:rPr>
                             </w:pPr>
+                            <w:bookmarkStart w:id="4" w:name="Hito3"/>
                             <w:r>
                               <w:rPr>
                                 <w:b/>
                               </w:rPr>
-                              <w:t>WBS-17: 05</w:t>
-                            </w:r>
-                            <w:r>
-                              <w:rPr>
-                                <w:b/>
-                              </w:rPr>
-                              <w:t>/09</w:t>
+                              <w:t>WBS-17: 05/09</w:t>
                             </w:r>
                             <w:r>
                               <w:rPr>
@@ -4890,20 +4947,9 @@
                               <w:rPr>
                                 <w:b/>
                               </w:rPr>
-                              <w:t>De</w:t>
+                              <w:t>Despliegue</w:t>
                             </w:r>
-                            <w:r>
-                              <w:rPr>
-                                <w:b/>
-                              </w:rPr>
-                              <w:t>s</w:t>
-                            </w:r>
-                            <w:r>
-                              <w:rPr>
-                                <w:b/>
-                              </w:rPr>
-                              <w:t>pliegue</w:t>
-                            </w:r>
+                            <w:bookmarkEnd w:id="4"/>
                           </w:p>
                         </w:txbxContent>
                       </v:textbox>
@@ -4927,7 +4973,7 @@
               <mc:AlternateContent>
                 <mc:Choice Requires="wps">
                   <w:drawing>
-                    <wp:anchor distT="0" distB="0" distL="114300" distR="114300" simplePos="0" relativeHeight="251708416" behindDoc="0" locked="0" layoutInCell="1" allowOverlap="1" wp14:anchorId="4A9CAD1E" wp14:editId="77AA23A6">
+                    <wp:anchor distT="0" distB="0" distL="114300" distR="114300" simplePos="0" relativeHeight="251684864" behindDoc="0" locked="0" layoutInCell="1" allowOverlap="1" wp14:anchorId="55127BC5" wp14:editId="41232901">
                       <wp:simplePos x="0" y="0"/>
                       <wp:positionH relativeFrom="column">
                         <wp:posOffset>334645</wp:posOffset>
@@ -4938,7 +4984,7 @@
                       <wp:extent cx="152400" cy="142875"/>
                       <wp:effectExtent l="0" t="0" r="19050" b="28575"/>
                       <wp:wrapNone/>
-                      <wp:docPr id="12" name="Elipse 12"/>
+                      <wp:docPr id="457" name="Elipse 457"/>
                       <wp:cNvGraphicFramePr/>
                       <a:graphic xmlns:a="http://schemas.openxmlformats.org/drawingml/2006/main">
                         <a:graphicData uri="http://schemas.microsoft.com/office/word/2010/wordprocessingShape">
@@ -4983,7 +5029,7 @@
                 </mc:Choice>
                 <mc:Fallback>
                   <w:pict>
-                    <v:oval w14:anchorId="2D68AF42" id="Elipse 12" o:spid="_x0000_s1026" style="position:absolute;margin-left:26.35pt;margin-top:-1.8pt;width:12pt;height:11.25pt;z-index:251708416;visibility:visible;mso-wrap-style:square;mso-wrap-distance-left:9pt;mso-wrap-distance-top:0;mso-wrap-distance-right:9pt;mso-wrap-distance-bottom:0;mso-position-horizontal:absolute;mso-position-horizontal-relative:text;mso-position-vertical:absolute;mso-position-vertical-relative:text;v-text-anchor:middle" o:gfxdata="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" fillcolor="black [3200]" strokecolor="black [1600]" strokeweight="1pt">
+                    <v:oval w14:anchorId="0238A86B" id="Elipse 457" o:spid="_x0000_s1026" style="position:absolute;margin-left:26.35pt;margin-top:-1.8pt;width:12pt;height:11.25pt;z-index:251684864;visibility:visible;mso-wrap-style:square;mso-wrap-distance-left:9pt;mso-wrap-distance-top:0;mso-wrap-distance-right:9pt;mso-wrap-distance-bottom:0;mso-position-horizontal:absolute;mso-position-horizontal-relative:text;mso-position-vertical:absolute;mso-position-vertical-relative:text;v-text-anchor:middle" o:gfxdata="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" fillcolor="black [3200]" strokecolor="black [1600]" strokeweight="1pt">
                       <v:stroke joinstyle="miter"/>
                     </v:oval>
                   </w:pict>
@@ -4999,7 +5045,7 @@
         </w:trPr>
         <w:tc>
           <w:tcPr>
-            <w:tcW w:w="1682" w:type="dxa"/>
+            <w:tcW w:w="1555" w:type="dxa"/>
             <w:vMerge/>
           </w:tcPr>
           <w:p>
@@ -5013,7 +5059,7 @@
         </w:tc>
         <w:tc>
           <w:tcPr>
-            <w:tcW w:w="440" w:type="dxa"/>
+            <w:tcW w:w="567" w:type="dxa"/>
           </w:tcPr>
           <w:p>
             <w:pPr>
@@ -5045,7 +5091,7 @@
               <mc:AlternateContent>
                 <mc:Choice Requires="wps">
                   <w:drawing>
-                    <wp:anchor distT="0" distB="0" distL="114300" distR="114300" simplePos="0" relativeHeight="251706368" behindDoc="0" locked="0" layoutInCell="1" allowOverlap="1" wp14:anchorId="52D38B65" wp14:editId="18978C64">
+                    <wp:anchor distT="0" distB="0" distL="114300" distR="114300" simplePos="0" relativeHeight="251683840" behindDoc="0" locked="0" layoutInCell="1" allowOverlap="1" wp14:anchorId="7CE8EF8A" wp14:editId="0F3A7BB8">
                       <wp:simplePos x="0" y="0"/>
                       <wp:positionH relativeFrom="column">
                         <wp:posOffset>255905</wp:posOffset>
@@ -5056,7 +5102,7 @@
                       <wp:extent cx="152400" cy="142875"/>
                       <wp:effectExtent l="0" t="0" r="19050" b="28575"/>
                       <wp:wrapNone/>
-                      <wp:docPr id="11" name="Elipse 11"/>
+                      <wp:docPr id="458" name="Elipse 458"/>
                       <wp:cNvGraphicFramePr/>
                       <a:graphic xmlns:a="http://schemas.openxmlformats.org/drawingml/2006/main">
                         <a:graphicData uri="http://schemas.microsoft.com/office/word/2010/wordprocessingShape">
@@ -5101,7 +5147,7 @@
                 </mc:Choice>
                 <mc:Fallback>
                   <w:pict>
-                    <v:oval w14:anchorId="2D5A1D7F" id="Elipse 11" o:spid="_x0000_s1026" style="position:absolute;margin-left:20.15pt;margin-top:-1.9pt;width:12pt;height:11.25pt;z-index:251706368;visibility:visible;mso-wrap-style:square;mso-wrap-distance-left:9pt;mso-wrap-distance-top:0;mso-wrap-distance-right:9pt;mso-wrap-distance-bottom:0;mso-position-horizontal:absolute;mso-position-horizontal-relative:text;mso-position-vertical:absolute;mso-position-vertical-relative:text;v-text-anchor:middle" o:gfxdata="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" fillcolor="black [3200]" strokecolor="black [1600]" strokeweight="1pt">
+                    <v:oval w14:anchorId="2FF37333" id="Elipse 458" o:spid="_x0000_s1026" style="position:absolute;margin-left:20.15pt;margin-top:-1.9pt;width:12pt;height:11.25pt;z-index:251683840;visibility:visible;mso-wrap-style:square;mso-wrap-distance-left:9pt;mso-wrap-distance-top:0;mso-wrap-distance-right:9pt;mso-wrap-distance-bottom:0;mso-position-horizontal:absolute;mso-position-horizontal-relative:text;mso-position-vertical:absolute;mso-position-vertical-relative:text;v-text-anchor:middle" o:gfxdata="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" fillcolor="black [3200]" strokecolor="black [1600]" strokeweight="1pt">
                       <v:stroke joinstyle="miter"/>
                     </v:oval>
                   </w:pict>
@@ -5141,7 +5187,7 @@
         </w:trPr>
         <w:tc>
           <w:tcPr>
-            <w:tcW w:w="1682" w:type="dxa"/>
+            <w:tcW w:w="1555" w:type="dxa"/>
             <w:vMerge/>
           </w:tcPr>
           <w:p>
@@ -5155,7 +5201,7 @@
         </w:tc>
         <w:tc>
           <w:tcPr>
-            <w:tcW w:w="440" w:type="dxa"/>
+            <w:tcW w:w="567" w:type="dxa"/>
           </w:tcPr>
           <w:p>
             <w:pPr>
@@ -5193,7 +5239,7 @@
               <mc:AlternateContent>
                 <mc:Choice Requires="wps">
                   <w:drawing>
-                    <wp:anchor distT="0" distB="0" distL="114300" distR="114300" simplePos="0" relativeHeight="251703296" behindDoc="0" locked="0" layoutInCell="1" allowOverlap="1" wp14:anchorId="10BE13C4" wp14:editId="67090238">
+                    <wp:anchor distT="0" distB="0" distL="114300" distR="114300" simplePos="0" relativeHeight="251681792" behindDoc="0" locked="0" layoutInCell="1" allowOverlap="1" wp14:anchorId="51A8FB9D" wp14:editId="5AC99199">
                       <wp:simplePos x="0" y="0"/>
                       <wp:positionH relativeFrom="column">
                         <wp:posOffset>-848360</wp:posOffset>
@@ -5204,7 +5250,7 @@
                       <wp:extent cx="2609850" cy="285750"/>
                       <wp:effectExtent l="0" t="0" r="0" b="0"/>
                       <wp:wrapNone/>
-                      <wp:docPr id="7" name="Cuadro de texto 7"/>
+                      <wp:docPr id="459" name="Cuadro de texto 459"/>
                       <wp:cNvGraphicFramePr/>
                       <a:graphic xmlns:a="http://schemas.openxmlformats.org/drawingml/2006/main">
                         <a:graphicData uri="http://schemas.microsoft.com/office/word/2010/wordprocessingShape">
@@ -5250,6 +5296,7 @@
                                       <w:b/>
                                     </w:rPr>
                                   </w:pPr>
+                                  <w:bookmarkStart w:id="5" w:name="Hito2"/>
                                   <w:r>
                                     <w:rPr>
                                       <w:b/>
@@ -5266,16 +5313,9 @@
                                     <w:rPr>
                                       <w:b/>
                                     </w:rPr>
-                                    <w:t>Reunión de</w:t>
+                                    <w:t>Reunión de cierre</w:t>
                                   </w:r>
-                                  <w:bookmarkStart w:id="0" w:name="_GoBack"/>
-                                  <w:bookmarkEnd w:id="0"/>
-                                  <w:r>
-                                    <w:rPr>
-                                      <w:b/>
-                                    </w:rPr>
-                                    <w:t xml:space="preserve"> cierre</w:t>
-                                  </w:r>
+                                  <w:bookmarkEnd w:id="5"/>
                                 </w:p>
                               </w:txbxContent>
                             </wps:txbx>
@@ -5296,7 +5336,7 @@
                 </mc:Choice>
                 <mc:Fallback>
                   <w:pict>
-                    <v:shape w14:anchorId="10BE13C4" id="Cuadro de texto 7" o:spid="_x0000_s1042" type="#_x0000_t202" style="position:absolute;margin-left:-66.8pt;margin-top:-2.75pt;width:205.5pt;height:22.5pt;z-index:251703296;visibility:visible;mso-wrap-style:square;mso-width-percent:0;mso-wrap-distance-left:9pt;mso-wrap-distance-top:0;mso-wrap-distance-right:9pt;mso-wrap-distance-bottom:0;mso-position-horizontal:absolute;mso-position-horizontal-relative:text;mso-position-vertical:absolute;mso-position-vertical-relative:text;mso-width-percent:0;mso-width-relative:margin;v-text-anchor:top" o:gfxdata="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" fillcolor="#d8d8d8 [2732]" stroked="f" strokeweight=".5pt">
+                    <v:shape w14:anchorId="51A8FB9D" id="Cuadro de texto 459" o:spid="_x0000_s1042" type="#_x0000_t202" style="position:absolute;left:0;text-align:left;margin-left:-66.8pt;margin-top:-2.75pt;width:205.5pt;height:22.5pt;z-index:251681792;visibility:visible;mso-wrap-style:square;mso-width-percent:0;mso-wrap-distance-left:9pt;mso-wrap-distance-top:0;mso-wrap-distance-right:9pt;mso-wrap-distance-bottom:0;mso-position-horizontal:absolute;mso-position-horizontal-relative:text;mso-position-vertical:absolute;mso-position-vertical-relative:text;mso-width-percent:0;mso-width-relative:margin;v-text-anchor:top" o:gfxdata="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" fillcolor="#d8d8d8 [2732]" stroked="f" strokeweight=".5pt">
                       <v:textbox>
                         <w:txbxContent>
                           <w:p>
@@ -5305,6 +5345,7 @@
                                 <w:b/>
                               </w:rPr>
                             </w:pPr>
+                            <w:bookmarkStart w:id="6" w:name="Hito2"/>
                             <w:r>
                               <w:rPr>
                                 <w:b/>
@@ -5321,16 +5362,9 @@
                               <w:rPr>
                                 <w:b/>
                               </w:rPr>
-                              <w:t>Reunión de</w:t>
+                              <w:t>Reunión de cierre</w:t>
                             </w:r>
-                            <w:bookmarkStart w:id="1" w:name="_GoBack"/>
-                            <w:bookmarkEnd w:id="1"/>
-                            <w:r>
-                              <w:rPr>
-                                <w:b/>
-                              </w:rPr>
-                              <w:t xml:space="preserve"> cierre</w:t>
-                            </w:r>
+                            <w:bookmarkEnd w:id="6"/>
                           </w:p>
                         </w:txbxContent>
                       </v:textbox>
@@ -5366,7 +5400,7 @@
         </w:trPr>
         <w:tc>
           <w:tcPr>
-            <w:tcW w:w="1682" w:type="dxa"/>
+            <w:tcW w:w="1555" w:type="dxa"/>
             <w:vMerge/>
           </w:tcPr>
           <w:p>
@@ -5380,7 +5414,7 @@
         </w:tc>
         <w:tc>
           <w:tcPr>
-            <w:tcW w:w="440" w:type="dxa"/>
+            <w:tcW w:w="567" w:type="dxa"/>
           </w:tcPr>
           <w:p>
             <w:pPr>
@@ -5835,6 +5869,15 @@
   <w:style w:type="paragraph" w:default="1" w:styleId="Normal">
     <w:name w:val="Normal"/>
     <w:qFormat/>
+    <w:rsid w:val="0042331C"/>
+    <w:pPr>
+      <w:spacing w:after="80" w:line="240" w:lineRule="auto"/>
+      <w:jc w:val="both"/>
+    </w:pPr>
+    <w:rPr>
+      <w:rFonts w:eastAsiaTheme="minorEastAsia"/>
+      <w:sz w:val="20"/>
+    </w:rPr>
   </w:style>
   <w:style w:type="character" w:default="1" w:styleId="Fuentedeprrafopredeter">
     <w:name w:val="Default Paragraph Font"/>
@@ -5891,12 +5934,20 @@
   </w:style>
   <w:style w:type="paragraph" w:styleId="Sinespaciado">
     <w:name w:val="No Spacing"/>
+    <w:link w:val="SinespaciadoCar"/>
     <w:uiPriority w:val="1"/>
     <w:qFormat/>
     <w:rsid w:val="005236D3"/>
     <w:pPr>
       <w:spacing w:after="0" w:line="240" w:lineRule="auto"/>
     </w:pPr>
+  </w:style>
+  <w:style w:type="character" w:customStyle="1" w:styleId="SinespaciadoCar">
+    <w:name w:val="Sin espaciado Car"/>
+    <w:basedOn w:val="Fuentedeprrafopredeter"/>
+    <w:link w:val="Sinespaciado"/>
+    <w:uiPriority w:val="1"/>
+    <w:rsid w:val="0042331C"/>
   </w:style>
 </w:styles>
 </file>
@@ -6167,7 +6218,7 @@
 </file>
 
 <file path=customXml/itemProps1.xml><?xml version="1.0" encoding="utf-8"?>
-<ds:datastoreItem xmlns:ds="http://schemas.openxmlformats.org/officeDocument/2006/customXml" ds:itemID="{E04F5DE8-F17C-4DC2-A83B-DD7EE81ACE53}">
+<ds:datastoreItem xmlns:ds="http://schemas.openxmlformats.org/officeDocument/2006/customXml" ds:itemID="{DBD68685-C86D-4614-92AC-1EFFA1F06F58}">
   <ds:schemaRefs>
     <ds:schemaRef ds:uri="http://schemas.openxmlformats.org/officeDocument/2006/bibliography"/>
   </ds:schemaRefs>

</xml_diff>